<commit_message>
Draft of bayes models
</commit_message>
<xml_diff>
--- a/Mosquito Life history colab/Plans and reports/2018_04_16 Brazil adar ANOVAs gen var phen plas.docx
+++ b/Mosquito Life history colab/Plans and reports/2018_04_16 Brazil adar ANOVAs gen var phen plas.docx
@@ -39,11 +39,30 @@
     <w:p>
       <w:r>
         <w:tab/>
-        <w:t>Compared State and Locality level with all the data and then just the data within Amazonas state. The Locality level identifies at which comparison (SJU-TPN) the State level identified as insignificant (Rio- Toc).</w:t>
+        <w:t>Compared State and Locality level with all the data and then just the data within Amazonas state. The Locality level identifies</w:t>
+      </w:r>
+      <w:r>
+        <w:t xml:space="preserve"> (via </w:t>
+      </w:r>
+      <w:proofErr w:type="spellStart"/>
+      <w:r>
+        <w:t>difflsmeans</w:t>
+      </w:r>
+      <w:proofErr w:type="spellEnd"/>
+      <w:r>
+        <w:t>)</w:t>
+      </w:r>
+      <w:r>
+        <w:t xml:space="preserve"> at which comparison (SJU-TPN) the State level identified as insignificant (Rio- Toc).</w:t>
       </w:r>
       <w:r>
         <w:t xml:space="preserve"> </w:t>
       </w:r>
+      <w:r>
+        <w:t xml:space="preserve">I feel that the study design is most conducive to examining across states and within states, rather than across localities. </w:t>
+      </w:r>
+      <w:bookmarkStart w:id="0" w:name="_GoBack"/>
+      <w:bookmarkEnd w:id="0"/>
     </w:p>
     <w:p>
       <w:pPr>
@@ -599,19 +618,7 @@
         <w:rPr>
           <w:b/>
         </w:rPr>
-        <w:t xml:space="preserve"> larvae development t</w:t>
-      </w:r>
-      <w:r>
-        <w:rPr>
-          <w:b/>
-        </w:rPr>
-        <w:t>i</w:t>
-      </w:r>
-      <w:r>
-        <w:rPr>
-          <w:b/>
-        </w:rPr>
-        <w:t>me</w:t>
+        <w:t xml:space="preserve"> larvae development time</w:t>
       </w:r>
       <w:r>
         <w:rPr>
@@ -1234,640 +1241,1144 @@
         <w:rPr>
           <w:b/>
         </w:rPr>
-        <w:t xml:space="preserve"> by temperature and </w:t>
+        <w:t xml:space="preserve"> by temperature and locality</w:t>
       </w:r>
       <w:r>
         <w:rPr>
           <w:b/>
         </w:rPr>
-        <w:t>locality</w:t>
-      </w:r>
-      <w:r>
+        <w:t>.</w:t>
+      </w:r>
+    </w:p>
+    <w:p>
+      <w:pPr>
+        <w:ind w:firstLine="720"/>
+        <w:rPr>
+          <w:u w:val="single"/>
+        </w:rPr>
+      </w:pPr>
+      <w:r>
+        <w:rPr>
+          <w:u w:val="single"/>
+        </w:rPr>
+        <w:t>larv_mod3&lt;-lmer(sLL~Temp_let*Locality*Sex+(1|Fam_</w:t>
+      </w:r>
+      <w:proofErr w:type="gramStart"/>
+      <w:r>
+        <w:rPr>
+          <w:u w:val="single"/>
+        </w:rPr>
+        <w:t>new)+(</w:t>
+      </w:r>
+      <w:proofErr w:type="gramEnd"/>
+      <w:r>
+        <w:rPr>
+          <w:u w:val="single"/>
+        </w:rPr>
+        <w:t>1|Temp_let:Fam_new), data=</w:t>
+      </w:r>
+      <w:proofErr w:type="spellStart"/>
+      <w:r>
+        <w:rPr>
+          <w:u w:val="single"/>
+        </w:rPr>
+        <w:t>Amazonas_all</w:t>
+      </w:r>
+      <w:proofErr w:type="spellEnd"/>
+      <w:r>
+        <w:rPr>
+          <w:u w:val="single"/>
+        </w:rPr>
+        <w:t>)</w:t>
+      </w:r>
+    </w:p>
+    <w:p>
+      <w:pPr>
+        <w:pStyle w:val="HTMLPreformatted"/>
+        <w:shd w:val="clear" w:color="auto" w:fill="FFFFFF"/>
+        <w:wordWrap w:val="0"/>
+        <w:spacing w:line="225" w:lineRule="atLeast"/>
+        <w:rPr>
+          <w:rStyle w:val="gnkrckgcmrb"/>
+          <w:rFonts w:ascii="Lucida Console" w:hAnsi="Lucida Console"/>
+          <w:color w:val="0000FF"/>
+        </w:rPr>
+      </w:pPr>
+      <w:proofErr w:type="spellStart"/>
+      <w:r>
+        <w:rPr>
+          <w:rStyle w:val="gnkrckgcmrb"/>
+          <w:rFonts w:ascii="Lucida Console" w:hAnsi="Lucida Console"/>
+          <w:color w:val="0000FF"/>
+        </w:rPr>
+        <w:t>anova</w:t>
+      </w:r>
+      <w:proofErr w:type="spellEnd"/>
+      <w:r>
+        <w:rPr>
+          <w:rStyle w:val="gnkrckgcmrb"/>
+          <w:rFonts w:ascii="Lucida Console" w:hAnsi="Lucida Console"/>
+          <w:color w:val="0000FF"/>
+        </w:rPr>
+        <w:t>(larv_mod3)</w:t>
+      </w:r>
+    </w:p>
+    <w:p>
+      <w:pPr>
+        <w:pStyle w:val="HTMLPreformatted"/>
+        <w:shd w:val="clear" w:color="auto" w:fill="FFFFFF"/>
+        <w:wordWrap w:val="0"/>
+        <w:spacing w:line="225" w:lineRule="atLeast"/>
+        <w:rPr>
+          <w:rStyle w:val="gnkrckgcgsb"/>
+          <w:rFonts w:ascii="Lucida Console" w:hAnsi="Lucida Console"/>
+          <w:color w:val="000000"/>
+          <w:bdr w:val="none" w:sz="0" w:space="0" w:color="auto" w:frame="1"/>
+        </w:rPr>
+      </w:pPr>
+      <w:r>
+        <w:rPr>
+          <w:rStyle w:val="gnkrckgcgsb"/>
+          <w:rFonts w:ascii="Lucida Console" w:hAnsi="Lucida Console"/>
+          <w:color w:val="000000"/>
+          <w:bdr w:val="none" w:sz="0" w:space="0" w:color="auto" w:frame="1"/>
+        </w:rPr>
+        <w:t xml:space="preserve">Analysis of Variance Table of type </w:t>
+      </w:r>
+      <w:proofErr w:type="gramStart"/>
+      <w:r>
+        <w:rPr>
+          <w:rStyle w:val="gnkrckgcgsb"/>
+          <w:rFonts w:ascii="Lucida Console" w:hAnsi="Lucida Console"/>
+          <w:color w:val="000000"/>
+          <w:bdr w:val="none" w:sz="0" w:space="0" w:color="auto" w:frame="1"/>
+        </w:rPr>
+        <w:t>III  with</w:t>
+      </w:r>
+      <w:proofErr w:type="gramEnd"/>
+      <w:r>
+        <w:rPr>
+          <w:rStyle w:val="gnkrckgcgsb"/>
+          <w:rFonts w:ascii="Lucida Console" w:hAnsi="Lucida Console"/>
+          <w:color w:val="000000"/>
+          <w:bdr w:val="none" w:sz="0" w:space="0" w:color="auto" w:frame="1"/>
+        </w:rPr>
+        <w:t xml:space="preserve">  Satterthwaite </w:t>
+      </w:r>
+    </w:p>
+    <w:p>
+      <w:pPr>
+        <w:pStyle w:val="HTMLPreformatted"/>
+        <w:shd w:val="clear" w:color="auto" w:fill="FFFFFF"/>
+        <w:wordWrap w:val="0"/>
+        <w:spacing w:line="225" w:lineRule="atLeast"/>
+        <w:rPr>
+          <w:rStyle w:val="gnkrckgcgsb"/>
+          <w:rFonts w:ascii="Lucida Console" w:hAnsi="Lucida Console"/>
+          <w:color w:val="000000"/>
+          <w:bdr w:val="none" w:sz="0" w:space="0" w:color="auto" w:frame="1"/>
+        </w:rPr>
+      </w:pPr>
+      <w:r>
+        <w:rPr>
+          <w:rStyle w:val="gnkrckgcgsb"/>
+          <w:rFonts w:ascii="Lucida Console" w:hAnsi="Lucida Console"/>
+          <w:color w:val="000000"/>
+          <w:bdr w:val="none" w:sz="0" w:space="0" w:color="auto" w:frame="1"/>
+        </w:rPr>
+        <w:t>approximation for degrees of freedom</w:t>
+      </w:r>
+    </w:p>
+    <w:p>
+      <w:pPr>
+        <w:pStyle w:val="HTMLPreformatted"/>
+        <w:shd w:val="clear" w:color="auto" w:fill="FFFFFF"/>
+        <w:wordWrap w:val="0"/>
+        <w:spacing w:line="225" w:lineRule="atLeast"/>
+        <w:rPr>
+          <w:rStyle w:val="gnkrckgcgsb"/>
+          <w:rFonts w:ascii="Lucida Console" w:hAnsi="Lucida Console"/>
+          <w:color w:val="000000"/>
+          <w:bdr w:val="none" w:sz="0" w:space="0" w:color="auto" w:frame="1"/>
+        </w:rPr>
+      </w:pPr>
+      <w:r>
+        <w:rPr>
+          <w:rStyle w:val="gnkrckgcgsb"/>
+          <w:rFonts w:ascii="Lucida Console" w:hAnsi="Lucida Console"/>
+          <w:color w:val="000000"/>
+          <w:bdr w:val="none" w:sz="0" w:space="0" w:color="auto" w:frame="1"/>
+        </w:rPr>
+        <w:t xml:space="preserve">                       Sum </w:t>
+      </w:r>
+      <w:proofErr w:type="spellStart"/>
+      <w:r>
+        <w:rPr>
+          <w:rStyle w:val="gnkrckgcgsb"/>
+          <w:rFonts w:ascii="Lucida Console" w:hAnsi="Lucida Console"/>
+          <w:color w:val="000000"/>
+          <w:bdr w:val="none" w:sz="0" w:space="0" w:color="auto" w:frame="1"/>
+        </w:rPr>
+        <w:t>Sq</w:t>
+      </w:r>
+      <w:proofErr w:type="spellEnd"/>
+      <w:r>
+        <w:rPr>
+          <w:rStyle w:val="gnkrckgcgsb"/>
+          <w:rFonts w:ascii="Lucida Console" w:hAnsi="Lucida Console"/>
+          <w:color w:val="000000"/>
+          <w:bdr w:val="none" w:sz="0" w:space="0" w:color="auto" w:frame="1"/>
+        </w:rPr>
+        <w:t xml:space="preserve"> Mean </w:t>
+      </w:r>
+      <w:proofErr w:type="spellStart"/>
+      <w:r>
+        <w:rPr>
+          <w:rStyle w:val="gnkrckgcgsb"/>
+          <w:rFonts w:ascii="Lucida Console" w:hAnsi="Lucida Console"/>
+          <w:color w:val="000000"/>
+          <w:bdr w:val="none" w:sz="0" w:space="0" w:color="auto" w:frame="1"/>
+        </w:rPr>
+        <w:t>Sq</w:t>
+      </w:r>
+      <w:proofErr w:type="spellEnd"/>
+      <w:r>
+        <w:rPr>
+          <w:rStyle w:val="gnkrckgcgsb"/>
+          <w:rFonts w:ascii="Lucida Console" w:hAnsi="Lucida Console"/>
+          <w:color w:val="000000"/>
+          <w:bdr w:val="none" w:sz="0" w:space="0" w:color="auto" w:frame="1"/>
+        </w:rPr>
+        <w:t xml:space="preserve"> </w:t>
+      </w:r>
+      <w:proofErr w:type="spellStart"/>
+      <w:proofErr w:type="gramStart"/>
+      <w:r>
+        <w:rPr>
+          <w:rStyle w:val="gnkrckgcgsb"/>
+          <w:rFonts w:ascii="Lucida Console" w:hAnsi="Lucida Console"/>
+          <w:color w:val="000000"/>
+          <w:bdr w:val="none" w:sz="0" w:space="0" w:color="auto" w:frame="1"/>
+        </w:rPr>
+        <w:t>NumDF</w:t>
+      </w:r>
+      <w:proofErr w:type="spellEnd"/>
+      <w:r>
+        <w:rPr>
+          <w:rStyle w:val="gnkrckgcgsb"/>
+          <w:rFonts w:ascii="Lucida Console" w:hAnsi="Lucida Console"/>
+          <w:color w:val="000000"/>
+          <w:bdr w:val="none" w:sz="0" w:space="0" w:color="auto" w:frame="1"/>
+        </w:rPr>
+        <w:t xml:space="preserve">  </w:t>
+      </w:r>
+      <w:proofErr w:type="spellStart"/>
+      <w:r>
+        <w:rPr>
+          <w:rStyle w:val="gnkrckgcgsb"/>
+          <w:rFonts w:ascii="Lucida Console" w:hAnsi="Lucida Console"/>
+          <w:color w:val="000000"/>
+          <w:bdr w:val="none" w:sz="0" w:space="0" w:color="auto" w:frame="1"/>
+        </w:rPr>
+        <w:t>DenDF</w:t>
+      </w:r>
+      <w:proofErr w:type="spellEnd"/>
+      <w:proofErr w:type="gramEnd"/>
+      <w:r>
+        <w:rPr>
+          <w:rStyle w:val="gnkrckgcgsb"/>
+          <w:rFonts w:ascii="Lucida Console" w:hAnsi="Lucida Console"/>
+          <w:color w:val="000000"/>
+          <w:bdr w:val="none" w:sz="0" w:space="0" w:color="auto" w:frame="1"/>
+        </w:rPr>
+        <w:t xml:space="preserve"> </w:t>
+      </w:r>
+      <w:proofErr w:type="spellStart"/>
+      <w:r>
+        <w:rPr>
+          <w:rStyle w:val="gnkrckgcgsb"/>
+          <w:rFonts w:ascii="Lucida Console" w:hAnsi="Lucida Console"/>
+          <w:color w:val="000000"/>
+          <w:bdr w:val="none" w:sz="0" w:space="0" w:color="auto" w:frame="1"/>
+        </w:rPr>
+        <w:t>F.value</w:t>
+      </w:r>
+      <w:proofErr w:type="spellEnd"/>
+      <w:r>
+        <w:rPr>
+          <w:rStyle w:val="gnkrckgcgsb"/>
+          <w:rFonts w:ascii="Lucida Console" w:hAnsi="Lucida Console"/>
+          <w:color w:val="000000"/>
+          <w:bdr w:val="none" w:sz="0" w:space="0" w:color="auto" w:frame="1"/>
+        </w:rPr>
+        <w:t xml:space="preserve">    </w:t>
+      </w:r>
+      <w:proofErr w:type="spellStart"/>
+      <w:r>
+        <w:rPr>
+          <w:rStyle w:val="gnkrckgcgsb"/>
+          <w:rFonts w:ascii="Lucida Console" w:hAnsi="Lucida Console"/>
+          <w:color w:val="000000"/>
+          <w:bdr w:val="none" w:sz="0" w:space="0" w:color="auto" w:frame="1"/>
+        </w:rPr>
+        <w:t>Pr</w:t>
+      </w:r>
+      <w:proofErr w:type="spellEnd"/>
+      <w:r>
+        <w:rPr>
+          <w:rStyle w:val="gnkrckgcgsb"/>
+          <w:rFonts w:ascii="Lucida Console" w:hAnsi="Lucida Console"/>
+          <w:color w:val="000000"/>
+          <w:bdr w:val="none" w:sz="0" w:space="0" w:color="auto" w:frame="1"/>
+        </w:rPr>
+        <w:t xml:space="preserve">(&gt;F)    </w:t>
+      </w:r>
+    </w:p>
+    <w:p>
+      <w:pPr>
+        <w:pStyle w:val="HTMLPreformatted"/>
+        <w:shd w:val="clear" w:color="auto" w:fill="FFFFFF"/>
+        <w:wordWrap w:val="0"/>
+        <w:spacing w:line="225" w:lineRule="atLeast"/>
+        <w:rPr>
+          <w:rStyle w:val="gnkrckgcgsb"/>
+          <w:rFonts w:ascii="Lucida Console" w:hAnsi="Lucida Console"/>
+          <w:color w:val="000000"/>
+          <w:bdr w:val="none" w:sz="0" w:space="0" w:color="auto" w:frame="1"/>
+        </w:rPr>
+      </w:pPr>
+      <w:proofErr w:type="spellStart"/>
+      <w:r>
+        <w:rPr>
+          <w:rStyle w:val="gnkrckgcgsb"/>
+          <w:rFonts w:ascii="Lucida Console" w:hAnsi="Lucida Console"/>
+          <w:color w:val="000000"/>
+          <w:bdr w:val="none" w:sz="0" w:space="0" w:color="auto" w:frame="1"/>
+        </w:rPr>
+        <w:t>Temp_let</w:t>
+      </w:r>
+      <w:proofErr w:type="spellEnd"/>
+      <w:r>
+        <w:rPr>
+          <w:rStyle w:val="gnkrckgcgsb"/>
+          <w:rFonts w:ascii="Lucida Console" w:hAnsi="Lucida Console"/>
+          <w:color w:val="000000"/>
+          <w:bdr w:val="none" w:sz="0" w:space="0" w:color="auto" w:frame="1"/>
+        </w:rPr>
+        <w:t xml:space="preserve">              </w:t>
+      </w:r>
+      <w:proofErr w:type="gramStart"/>
+      <w:r>
+        <w:rPr>
+          <w:rStyle w:val="gnkrckgcgsb"/>
+          <w:rFonts w:ascii="Lucida Console" w:hAnsi="Lucida Console"/>
+          <w:color w:val="000000"/>
+          <w:bdr w:val="none" w:sz="0" w:space="0" w:color="auto" w:frame="1"/>
+        </w:rPr>
+        <w:t>1965.42  982.71</w:t>
+      </w:r>
+      <w:proofErr w:type="gramEnd"/>
+      <w:r>
+        <w:rPr>
+          <w:rStyle w:val="gnkrckgcgsb"/>
+          <w:rFonts w:ascii="Lucida Console" w:hAnsi="Lucida Console"/>
+          <w:color w:val="000000"/>
+          <w:bdr w:val="none" w:sz="0" w:space="0" w:color="auto" w:frame="1"/>
+        </w:rPr>
+        <w:t xml:space="preserve">     2  45.03  322.03 &lt; 2.2e-16 ***</w:t>
+      </w:r>
+    </w:p>
+    <w:p>
+      <w:pPr>
+        <w:pStyle w:val="HTMLPreformatted"/>
+        <w:shd w:val="clear" w:color="auto" w:fill="FFFFFF"/>
+        <w:wordWrap w:val="0"/>
+        <w:spacing w:line="225" w:lineRule="atLeast"/>
+        <w:rPr>
+          <w:rStyle w:val="gnkrckgcgsb"/>
+          <w:rFonts w:ascii="Lucida Console" w:hAnsi="Lucida Console"/>
+          <w:color w:val="000000"/>
+          <w:bdr w:val="none" w:sz="0" w:space="0" w:color="auto" w:frame="1"/>
+        </w:rPr>
+      </w:pPr>
+      <w:r>
+        <w:rPr>
+          <w:rStyle w:val="gnkrckgcgsb"/>
+          <w:rFonts w:ascii="Lucida Console" w:hAnsi="Lucida Console"/>
+          <w:color w:val="000000"/>
+          <w:bdr w:val="none" w:sz="0" w:space="0" w:color="auto" w:frame="1"/>
+        </w:rPr>
+        <w:t xml:space="preserve">Locality                29.30   29.30     </w:t>
+      </w:r>
+      <w:proofErr w:type="gramStart"/>
+      <w:r>
+        <w:rPr>
+          <w:rStyle w:val="gnkrckgcgsb"/>
+          <w:rFonts w:ascii="Lucida Console" w:hAnsi="Lucida Console"/>
+          <w:color w:val="000000"/>
+          <w:bdr w:val="none" w:sz="0" w:space="0" w:color="auto" w:frame="1"/>
+        </w:rPr>
+        <w:t>1  23.09</w:t>
+      </w:r>
+      <w:proofErr w:type="gramEnd"/>
+      <w:r>
+        <w:rPr>
+          <w:rStyle w:val="gnkrckgcgsb"/>
+          <w:rFonts w:ascii="Lucida Console" w:hAnsi="Lucida Console"/>
+          <w:color w:val="000000"/>
+          <w:bdr w:val="none" w:sz="0" w:space="0" w:color="auto" w:frame="1"/>
+        </w:rPr>
+        <w:t xml:space="preserve">    9.60  0.005049 ** </w:t>
+      </w:r>
+    </w:p>
+    <w:p>
+      <w:pPr>
+        <w:pStyle w:val="HTMLPreformatted"/>
+        <w:shd w:val="clear" w:color="auto" w:fill="FFFFFF"/>
+        <w:wordWrap w:val="0"/>
+        <w:spacing w:line="225" w:lineRule="atLeast"/>
+        <w:rPr>
+          <w:rStyle w:val="gnkrckgcgsb"/>
+          <w:rFonts w:ascii="Lucida Console" w:hAnsi="Lucida Console"/>
+          <w:color w:val="000000"/>
+          <w:bdr w:val="none" w:sz="0" w:space="0" w:color="auto" w:frame="1"/>
+        </w:rPr>
+      </w:pPr>
+      <w:r>
+        <w:rPr>
+          <w:rStyle w:val="gnkrckgcgsb"/>
+          <w:rFonts w:ascii="Lucida Console" w:hAnsi="Lucida Console"/>
+          <w:color w:val="000000"/>
+          <w:bdr w:val="none" w:sz="0" w:space="0" w:color="auto" w:frame="1"/>
+        </w:rPr>
+        <w:t xml:space="preserve">Sex                     19.23   19.23     1 935.70    </w:t>
+      </w:r>
+      <w:proofErr w:type="gramStart"/>
+      <w:r>
+        <w:rPr>
+          <w:rStyle w:val="gnkrckgcgsb"/>
+          <w:rFonts w:ascii="Lucida Console" w:hAnsi="Lucida Console"/>
+          <w:color w:val="000000"/>
+          <w:bdr w:val="none" w:sz="0" w:space="0" w:color="auto" w:frame="1"/>
+        </w:rPr>
+        <w:t>6.30  0.012235</w:t>
+      </w:r>
+      <w:proofErr w:type="gramEnd"/>
+      <w:r>
+        <w:rPr>
+          <w:rStyle w:val="gnkrckgcgsb"/>
+          <w:rFonts w:ascii="Lucida Console" w:hAnsi="Lucida Console"/>
+          <w:color w:val="000000"/>
+          <w:bdr w:val="none" w:sz="0" w:space="0" w:color="auto" w:frame="1"/>
+        </w:rPr>
+        <w:t xml:space="preserve"> *  </w:t>
+      </w:r>
+    </w:p>
+    <w:p>
+      <w:pPr>
+        <w:pStyle w:val="HTMLPreformatted"/>
+        <w:shd w:val="clear" w:color="auto" w:fill="FFFFFF"/>
+        <w:wordWrap w:val="0"/>
+        <w:spacing w:line="225" w:lineRule="atLeast"/>
+        <w:rPr>
+          <w:rStyle w:val="gnkrckgcgsb"/>
+          <w:rFonts w:ascii="Lucida Console" w:hAnsi="Lucida Console"/>
+          <w:color w:val="000000"/>
+          <w:bdr w:val="none" w:sz="0" w:space="0" w:color="auto" w:frame="1"/>
+        </w:rPr>
+      </w:pPr>
+      <w:proofErr w:type="spellStart"/>
+      <w:r>
+        <w:rPr>
+          <w:rStyle w:val="gnkrckgcgsb"/>
+          <w:rFonts w:ascii="Lucida Console" w:hAnsi="Lucida Console"/>
+          <w:color w:val="000000"/>
+          <w:bdr w:val="none" w:sz="0" w:space="0" w:color="auto" w:frame="1"/>
+        </w:rPr>
+        <w:t>Temp_</w:t>
+      </w:r>
+      <w:proofErr w:type="gramStart"/>
+      <w:r>
+        <w:rPr>
+          <w:rStyle w:val="gnkrckgcgsb"/>
+          <w:rFonts w:ascii="Lucida Console" w:hAnsi="Lucida Console"/>
+          <w:color w:val="000000"/>
+          <w:bdr w:val="none" w:sz="0" w:space="0" w:color="auto" w:frame="1"/>
+        </w:rPr>
+        <w:t>let:Locality</w:t>
+      </w:r>
+      <w:proofErr w:type="spellEnd"/>
+      <w:proofErr w:type="gramEnd"/>
+      <w:r>
+        <w:rPr>
+          <w:rStyle w:val="gnkrckgcgsb"/>
+          <w:rFonts w:ascii="Lucida Console" w:hAnsi="Lucida Console"/>
+          <w:color w:val="000000"/>
+          <w:bdr w:val="none" w:sz="0" w:space="0" w:color="auto" w:frame="1"/>
+        </w:rPr>
+        <w:t xml:space="preserve">        0.64    0.32     2  45.03    0.11  0.900213    </w:t>
+      </w:r>
+    </w:p>
+    <w:p>
+      <w:pPr>
+        <w:pStyle w:val="HTMLPreformatted"/>
+        <w:shd w:val="clear" w:color="auto" w:fill="FFFFFF"/>
+        <w:wordWrap w:val="0"/>
+        <w:spacing w:line="225" w:lineRule="atLeast"/>
+        <w:rPr>
+          <w:rStyle w:val="gnkrckgcgsb"/>
+          <w:rFonts w:ascii="Lucida Console" w:hAnsi="Lucida Console"/>
+          <w:color w:val="000000"/>
+          <w:bdr w:val="none" w:sz="0" w:space="0" w:color="auto" w:frame="1"/>
+        </w:rPr>
+      </w:pPr>
+      <w:proofErr w:type="spellStart"/>
+      <w:r>
+        <w:rPr>
+          <w:rStyle w:val="gnkrckgcgsb"/>
+          <w:rFonts w:ascii="Lucida Console" w:hAnsi="Lucida Console"/>
+          <w:color w:val="000000"/>
+          <w:bdr w:val="none" w:sz="0" w:space="0" w:color="auto" w:frame="1"/>
+        </w:rPr>
+        <w:t>Temp_</w:t>
+      </w:r>
+      <w:proofErr w:type="gramStart"/>
+      <w:r>
+        <w:rPr>
+          <w:rStyle w:val="gnkrckgcgsb"/>
+          <w:rFonts w:ascii="Lucida Console" w:hAnsi="Lucida Console"/>
+          <w:color w:val="000000"/>
+          <w:bdr w:val="none" w:sz="0" w:space="0" w:color="auto" w:frame="1"/>
+        </w:rPr>
+        <w:t>let:Sex</w:t>
+      </w:r>
+      <w:proofErr w:type="spellEnd"/>
+      <w:proofErr w:type="gramEnd"/>
+      <w:r>
+        <w:rPr>
+          <w:rStyle w:val="gnkrckgcgsb"/>
+          <w:rFonts w:ascii="Lucida Console" w:hAnsi="Lucida Console"/>
+          <w:color w:val="000000"/>
+          <w:bdr w:val="none" w:sz="0" w:space="0" w:color="auto" w:frame="1"/>
+        </w:rPr>
+        <w:t xml:space="preserve">             1.08    0.54     2 933.31    0.18  0.837380    </w:t>
+      </w:r>
+    </w:p>
+    <w:p>
+      <w:pPr>
+        <w:pStyle w:val="HTMLPreformatted"/>
+        <w:shd w:val="clear" w:color="auto" w:fill="FFFFFF"/>
+        <w:wordWrap w:val="0"/>
+        <w:spacing w:line="225" w:lineRule="atLeast"/>
+        <w:rPr>
+          <w:rStyle w:val="gnkrckgcgsb"/>
+          <w:rFonts w:ascii="Lucida Console" w:hAnsi="Lucida Console"/>
+          <w:color w:val="000000"/>
+          <w:bdr w:val="none" w:sz="0" w:space="0" w:color="auto" w:frame="1"/>
+        </w:rPr>
+      </w:pPr>
+      <w:proofErr w:type="spellStart"/>
+      <w:proofErr w:type="gramStart"/>
+      <w:r>
+        <w:rPr>
+          <w:rStyle w:val="gnkrckgcgsb"/>
+          <w:rFonts w:ascii="Lucida Console" w:hAnsi="Lucida Console"/>
+          <w:color w:val="000000"/>
+          <w:bdr w:val="none" w:sz="0" w:space="0" w:color="auto" w:frame="1"/>
+        </w:rPr>
+        <w:t>Locality:Sex</w:t>
+      </w:r>
+      <w:proofErr w:type="spellEnd"/>
+      <w:proofErr w:type="gramEnd"/>
+      <w:r>
+        <w:rPr>
+          <w:rStyle w:val="gnkrckgcgsb"/>
+          <w:rFonts w:ascii="Lucida Console" w:hAnsi="Lucida Console"/>
+          <w:color w:val="000000"/>
+          <w:bdr w:val="none" w:sz="0" w:space="0" w:color="auto" w:frame="1"/>
+        </w:rPr>
+        <w:t xml:space="preserve">             2.00    2.00     1 935.70    0.66  0.417959    </w:t>
+      </w:r>
+    </w:p>
+    <w:p>
+      <w:pPr>
+        <w:pStyle w:val="HTMLPreformatted"/>
+        <w:shd w:val="clear" w:color="auto" w:fill="FFFFFF"/>
+        <w:wordWrap w:val="0"/>
+        <w:spacing w:line="225" w:lineRule="atLeast"/>
+        <w:rPr>
+          <w:rFonts w:ascii="Lucida Console" w:hAnsi="Lucida Console"/>
+          <w:color w:val="000000"/>
+        </w:rPr>
+      </w:pPr>
+      <w:proofErr w:type="spellStart"/>
+      <w:r>
+        <w:rPr>
+          <w:rStyle w:val="gnkrckgcgsb"/>
+          <w:rFonts w:ascii="Lucida Console" w:hAnsi="Lucida Console"/>
+          <w:color w:val="000000"/>
+          <w:bdr w:val="none" w:sz="0" w:space="0" w:color="auto" w:frame="1"/>
+        </w:rPr>
+        <w:lastRenderedPageBreak/>
+        <w:t>Temp_</w:t>
+      </w:r>
+      <w:proofErr w:type="gramStart"/>
+      <w:r>
+        <w:rPr>
+          <w:rStyle w:val="gnkrckgcgsb"/>
+          <w:rFonts w:ascii="Lucida Console" w:hAnsi="Lucida Console"/>
+          <w:color w:val="000000"/>
+          <w:bdr w:val="none" w:sz="0" w:space="0" w:color="auto" w:frame="1"/>
+        </w:rPr>
+        <w:t>let:Locality</w:t>
+      </w:r>
+      <w:proofErr w:type="gramEnd"/>
+      <w:r>
+        <w:rPr>
+          <w:rStyle w:val="gnkrckgcgsb"/>
+          <w:rFonts w:ascii="Lucida Console" w:hAnsi="Lucida Console"/>
+          <w:color w:val="000000"/>
+          <w:bdr w:val="none" w:sz="0" w:space="0" w:color="auto" w:frame="1"/>
+        </w:rPr>
+        <w:t>:Sex</w:t>
+      </w:r>
+      <w:proofErr w:type="spellEnd"/>
+      <w:r>
+        <w:rPr>
+          <w:rStyle w:val="gnkrckgcgsb"/>
+          <w:rFonts w:ascii="Lucida Console" w:hAnsi="Lucida Console"/>
+          <w:color w:val="000000"/>
+          <w:bdr w:val="none" w:sz="0" w:space="0" w:color="auto" w:frame="1"/>
+        </w:rPr>
+        <w:t xml:space="preserve">   25.32   12.66     2 933.31    4.15  0.016080 *  </w:t>
+      </w:r>
+    </w:p>
+    <w:p>
+      <w:pPr>
         <w:rPr>
           <w:b/>
         </w:rPr>
+      </w:pPr>
+      <w:r>
+        <w:rPr>
+          <w:b/>
+        </w:rPr>
+        <w:t xml:space="preserve">Evidence of additive genetic variation, plasticity and genetic variance for plasticity </w:t>
+      </w:r>
+      <w:r>
+        <w:rPr>
+          <w:b/>
+        </w:rPr>
+        <w:t>of</w:t>
+      </w:r>
+      <w:r>
+        <w:rPr>
+          <w:b/>
+        </w:rPr>
+        <w:t xml:space="preserve"> larvae development time</w:t>
+      </w:r>
+      <w:r>
+        <w:rPr>
+          <w:b/>
+        </w:rPr>
+        <w:t xml:space="preserve"> by temperature, sex and locality</w:t>
+      </w:r>
+      <w:r>
+        <w:rPr>
+          <w:b/>
+        </w:rPr>
         <w:t>.</w:t>
       </w:r>
     </w:p>
     <w:p>
       <w:pPr>
-        <w:ind w:firstLine="720"/>
         <w:rPr>
           <w:u w:val="single"/>
         </w:rPr>
       </w:pPr>
-      <w:r>
+    </w:p>
+    <w:p>
+      <w:pPr>
+        <w:pStyle w:val="HTMLPreformatted"/>
+        <w:shd w:val="clear" w:color="auto" w:fill="FFFFFF"/>
+        <w:wordWrap w:val="0"/>
+        <w:spacing w:line="225" w:lineRule="atLeast"/>
+        <w:rPr>
+          <w:rStyle w:val="gnkrckgcmrb"/>
+          <w:rFonts w:ascii="Lucida Console" w:hAnsi="Lucida Console"/>
+          <w:color w:val="0000FF"/>
+        </w:rPr>
+      </w:pPr>
+      <w:r>
+        <w:rPr>
+          <w:rStyle w:val="gnkrckgcmrb"/>
+          <w:rFonts w:ascii="Lucida Console" w:hAnsi="Lucida Console"/>
+          <w:color w:val="0000FF"/>
+        </w:rPr>
+        <w:t>larv_mod4&lt;-lmer(sLL~Temp_let*Locality+(1|Fam_</w:t>
+      </w:r>
+      <w:proofErr w:type="gramStart"/>
+      <w:r>
+        <w:rPr>
+          <w:rStyle w:val="gnkrckgcmrb"/>
+          <w:rFonts w:ascii="Lucida Console" w:hAnsi="Lucida Console"/>
+          <w:color w:val="0000FF"/>
+        </w:rPr>
+        <w:t>new)+(</w:t>
+      </w:r>
+      <w:proofErr w:type="gramEnd"/>
+      <w:r>
+        <w:rPr>
+          <w:rStyle w:val="gnkrckgcmrb"/>
+          <w:rFonts w:ascii="Lucida Console" w:hAnsi="Lucida Console"/>
+          <w:color w:val="0000FF"/>
+        </w:rPr>
+        <w:t>1|Temp_let:Fam_new), data=</w:t>
+      </w:r>
+      <w:proofErr w:type="spellStart"/>
+      <w:r>
+        <w:rPr>
+          <w:rStyle w:val="gnkrckgcmrb"/>
+          <w:rFonts w:ascii="Lucida Console" w:hAnsi="Lucida Console"/>
+          <w:color w:val="0000FF"/>
+        </w:rPr>
+        <w:t>Amazonas_all</w:t>
+      </w:r>
+      <w:proofErr w:type="spellEnd"/>
+      <w:r>
+        <w:rPr>
+          <w:rStyle w:val="gnkrckgcmrb"/>
+          <w:rFonts w:ascii="Lucida Console" w:hAnsi="Lucida Console"/>
+          <w:color w:val="0000FF"/>
+        </w:rPr>
+        <w:t>)</w:t>
+      </w:r>
+    </w:p>
+    <w:p>
+      <w:pPr>
+        <w:pStyle w:val="HTMLPreformatted"/>
+        <w:shd w:val="clear" w:color="auto" w:fill="FFFFFF"/>
+        <w:wordWrap w:val="0"/>
+        <w:spacing w:line="225" w:lineRule="atLeast"/>
+        <w:rPr>
+          <w:rStyle w:val="gnkrckgcmrb"/>
+          <w:rFonts w:ascii="Lucida Console" w:hAnsi="Lucida Console"/>
+          <w:color w:val="0000FF"/>
+        </w:rPr>
+      </w:pPr>
+      <w:r>
+        <w:rPr>
+          <w:rStyle w:val="gnkrckgcmsb"/>
+          <w:rFonts w:ascii="Lucida Console" w:hAnsi="Lucida Console"/>
+          <w:color w:val="0000FF"/>
+        </w:rPr>
+        <w:t xml:space="preserve">&gt; </w:t>
+      </w:r>
+      <w:proofErr w:type="spellStart"/>
+      <w:r>
+        <w:rPr>
+          <w:rStyle w:val="gnkrckgcmrb"/>
+          <w:rFonts w:ascii="Lucida Console" w:hAnsi="Lucida Console"/>
+          <w:color w:val="0000FF"/>
+        </w:rPr>
+        <w:t>anova</w:t>
+      </w:r>
+      <w:proofErr w:type="spellEnd"/>
+      <w:r>
+        <w:rPr>
+          <w:rStyle w:val="gnkrckgcmrb"/>
+          <w:rFonts w:ascii="Lucida Console" w:hAnsi="Lucida Console"/>
+          <w:color w:val="0000FF"/>
+        </w:rPr>
+        <w:t>(larv_mod4)</w:t>
+      </w:r>
+    </w:p>
+    <w:p>
+      <w:pPr>
+        <w:pStyle w:val="HTMLPreformatted"/>
+        <w:shd w:val="clear" w:color="auto" w:fill="FFFFFF"/>
+        <w:wordWrap w:val="0"/>
+        <w:spacing w:line="225" w:lineRule="atLeast"/>
+        <w:rPr>
+          <w:rStyle w:val="gnkrckgcgsb"/>
+          <w:rFonts w:ascii="Lucida Console" w:hAnsi="Lucida Console"/>
+          <w:color w:val="000000"/>
+          <w:bdr w:val="none" w:sz="0" w:space="0" w:color="auto" w:frame="1"/>
+        </w:rPr>
+      </w:pPr>
+      <w:r>
+        <w:rPr>
+          <w:rStyle w:val="gnkrckgcgsb"/>
+          <w:rFonts w:ascii="Lucida Console" w:hAnsi="Lucida Console"/>
+          <w:color w:val="000000"/>
+          <w:bdr w:val="none" w:sz="0" w:space="0" w:color="auto" w:frame="1"/>
+        </w:rPr>
+        <w:t xml:space="preserve">Analysis of Variance Table of type </w:t>
+      </w:r>
+      <w:proofErr w:type="gramStart"/>
+      <w:r>
+        <w:rPr>
+          <w:rStyle w:val="gnkrckgcgsb"/>
+          <w:rFonts w:ascii="Lucida Console" w:hAnsi="Lucida Console"/>
+          <w:color w:val="000000"/>
+          <w:bdr w:val="none" w:sz="0" w:space="0" w:color="auto" w:frame="1"/>
+        </w:rPr>
+        <w:t>III  with</w:t>
+      </w:r>
+      <w:proofErr w:type="gramEnd"/>
+      <w:r>
+        <w:rPr>
+          <w:rStyle w:val="gnkrckgcgsb"/>
+          <w:rFonts w:ascii="Lucida Console" w:hAnsi="Lucida Console"/>
+          <w:color w:val="000000"/>
+          <w:bdr w:val="none" w:sz="0" w:space="0" w:color="auto" w:frame="1"/>
+        </w:rPr>
+        <w:t xml:space="preserve">  Satterthwaite </w:t>
+      </w:r>
+    </w:p>
+    <w:p>
+      <w:pPr>
+        <w:pStyle w:val="HTMLPreformatted"/>
+        <w:shd w:val="clear" w:color="auto" w:fill="FFFFFF"/>
+        <w:wordWrap w:val="0"/>
+        <w:spacing w:line="225" w:lineRule="atLeast"/>
+        <w:rPr>
+          <w:rStyle w:val="gnkrckgcgsb"/>
+          <w:rFonts w:ascii="Lucida Console" w:hAnsi="Lucida Console"/>
+          <w:color w:val="000000"/>
+          <w:bdr w:val="none" w:sz="0" w:space="0" w:color="auto" w:frame="1"/>
+        </w:rPr>
+      </w:pPr>
+      <w:r>
+        <w:rPr>
+          <w:rStyle w:val="gnkrckgcgsb"/>
+          <w:rFonts w:ascii="Lucida Console" w:hAnsi="Lucida Console"/>
+          <w:color w:val="000000"/>
+          <w:bdr w:val="none" w:sz="0" w:space="0" w:color="auto" w:frame="1"/>
+        </w:rPr>
+        <w:t>approximation for degrees of freedom</w:t>
+      </w:r>
+    </w:p>
+    <w:p>
+      <w:pPr>
+        <w:pStyle w:val="HTMLPreformatted"/>
+        <w:shd w:val="clear" w:color="auto" w:fill="FFFFFF"/>
+        <w:wordWrap w:val="0"/>
+        <w:spacing w:line="225" w:lineRule="atLeast"/>
+        <w:rPr>
+          <w:rStyle w:val="gnkrckgcgsb"/>
+          <w:rFonts w:ascii="Lucida Console" w:hAnsi="Lucida Console"/>
+          <w:color w:val="000000"/>
+          <w:bdr w:val="none" w:sz="0" w:space="0" w:color="auto" w:frame="1"/>
+        </w:rPr>
+      </w:pPr>
+      <w:r>
+        <w:rPr>
+          <w:rStyle w:val="gnkrckgcgsb"/>
+          <w:rFonts w:ascii="Lucida Console" w:hAnsi="Lucida Console"/>
+          <w:color w:val="000000"/>
+          <w:bdr w:val="none" w:sz="0" w:space="0" w:color="auto" w:frame="1"/>
+        </w:rPr>
+        <w:t xml:space="preserve">                   Sum </w:t>
+      </w:r>
+      <w:proofErr w:type="spellStart"/>
+      <w:r>
+        <w:rPr>
+          <w:rStyle w:val="gnkrckgcgsb"/>
+          <w:rFonts w:ascii="Lucida Console" w:hAnsi="Lucida Console"/>
+          <w:color w:val="000000"/>
+          <w:bdr w:val="none" w:sz="0" w:space="0" w:color="auto" w:frame="1"/>
+        </w:rPr>
+        <w:t>Sq</w:t>
+      </w:r>
+      <w:proofErr w:type="spellEnd"/>
+      <w:r>
+        <w:rPr>
+          <w:rStyle w:val="gnkrckgcgsb"/>
+          <w:rFonts w:ascii="Lucida Console" w:hAnsi="Lucida Console"/>
+          <w:color w:val="000000"/>
+          <w:bdr w:val="none" w:sz="0" w:space="0" w:color="auto" w:frame="1"/>
+        </w:rPr>
+        <w:t xml:space="preserve"> Mean </w:t>
+      </w:r>
+      <w:proofErr w:type="spellStart"/>
+      <w:r>
+        <w:rPr>
+          <w:rStyle w:val="gnkrckgcgsb"/>
+          <w:rFonts w:ascii="Lucida Console" w:hAnsi="Lucida Console"/>
+          <w:color w:val="000000"/>
+          <w:bdr w:val="none" w:sz="0" w:space="0" w:color="auto" w:frame="1"/>
+        </w:rPr>
+        <w:t>Sq</w:t>
+      </w:r>
+      <w:proofErr w:type="spellEnd"/>
+      <w:r>
+        <w:rPr>
+          <w:rStyle w:val="gnkrckgcgsb"/>
+          <w:rFonts w:ascii="Lucida Console" w:hAnsi="Lucida Console"/>
+          <w:color w:val="000000"/>
+          <w:bdr w:val="none" w:sz="0" w:space="0" w:color="auto" w:frame="1"/>
+        </w:rPr>
+        <w:t xml:space="preserve"> </w:t>
+      </w:r>
+      <w:proofErr w:type="spellStart"/>
+      <w:proofErr w:type="gramStart"/>
+      <w:r>
+        <w:rPr>
+          <w:rStyle w:val="gnkrckgcgsb"/>
+          <w:rFonts w:ascii="Lucida Console" w:hAnsi="Lucida Console"/>
+          <w:color w:val="000000"/>
+          <w:bdr w:val="none" w:sz="0" w:space="0" w:color="auto" w:frame="1"/>
+        </w:rPr>
+        <w:t>NumDF</w:t>
+      </w:r>
+      <w:proofErr w:type="spellEnd"/>
+      <w:r>
+        <w:rPr>
+          <w:rStyle w:val="gnkrckgcgsb"/>
+          <w:rFonts w:ascii="Lucida Console" w:hAnsi="Lucida Console"/>
+          <w:color w:val="000000"/>
+          <w:bdr w:val="none" w:sz="0" w:space="0" w:color="auto" w:frame="1"/>
+        </w:rPr>
+        <w:t xml:space="preserve">  </w:t>
+      </w:r>
+      <w:proofErr w:type="spellStart"/>
+      <w:r>
+        <w:rPr>
+          <w:rStyle w:val="gnkrckgcgsb"/>
+          <w:rFonts w:ascii="Lucida Console" w:hAnsi="Lucida Console"/>
+          <w:color w:val="000000"/>
+          <w:bdr w:val="none" w:sz="0" w:space="0" w:color="auto" w:frame="1"/>
+        </w:rPr>
+        <w:t>DenDF</w:t>
+      </w:r>
+      <w:proofErr w:type="spellEnd"/>
+      <w:proofErr w:type="gramEnd"/>
+      <w:r>
+        <w:rPr>
+          <w:rStyle w:val="gnkrckgcgsb"/>
+          <w:rFonts w:ascii="Lucida Console" w:hAnsi="Lucida Console"/>
+          <w:color w:val="000000"/>
+          <w:bdr w:val="none" w:sz="0" w:space="0" w:color="auto" w:frame="1"/>
+        </w:rPr>
+        <w:t xml:space="preserve"> </w:t>
+      </w:r>
+      <w:proofErr w:type="spellStart"/>
+      <w:r>
+        <w:rPr>
+          <w:rStyle w:val="gnkrckgcgsb"/>
+          <w:rFonts w:ascii="Lucida Console" w:hAnsi="Lucida Console"/>
+          <w:color w:val="000000"/>
+          <w:bdr w:val="none" w:sz="0" w:space="0" w:color="auto" w:frame="1"/>
+        </w:rPr>
+        <w:t>F.value</w:t>
+      </w:r>
+      <w:proofErr w:type="spellEnd"/>
+      <w:r>
+        <w:rPr>
+          <w:rStyle w:val="gnkrckgcgsb"/>
+          <w:rFonts w:ascii="Lucida Console" w:hAnsi="Lucida Console"/>
+          <w:color w:val="000000"/>
+          <w:bdr w:val="none" w:sz="0" w:space="0" w:color="auto" w:frame="1"/>
+        </w:rPr>
+        <w:t xml:space="preserve">    </w:t>
+      </w:r>
+      <w:proofErr w:type="spellStart"/>
+      <w:r>
+        <w:rPr>
+          <w:rStyle w:val="gnkrckgcgsb"/>
+          <w:rFonts w:ascii="Lucida Console" w:hAnsi="Lucida Console"/>
+          <w:color w:val="000000"/>
+          <w:bdr w:val="none" w:sz="0" w:space="0" w:color="auto" w:frame="1"/>
+        </w:rPr>
+        <w:t>Pr</w:t>
+      </w:r>
+      <w:proofErr w:type="spellEnd"/>
+      <w:r>
+        <w:rPr>
+          <w:rStyle w:val="gnkrckgcgsb"/>
+          <w:rFonts w:ascii="Lucida Console" w:hAnsi="Lucida Console"/>
+          <w:color w:val="000000"/>
+          <w:bdr w:val="none" w:sz="0" w:space="0" w:color="auto" w:frame="1"/>
+        </w:rPr>
+        <w:t xml:space="preserve">(&gt;F)    </w:t>
+      </w:r>
+    </w:p>
+    <w:p>
+      <w:pPr>
+        <w:pStyle w:val="HTMLPreformatted"/>
+        <w:shd w:val="clear" w:color="auto" w:fill="FFFFFF"/>
+        <w:wordWrap w:val="0"/>
+        <w:spacing w:line="225" w:lineRule="atLeast"/>
+        <w:rPr>
+          <w:rStyle w:val="gnkrckgcgsb"/>
+          <w:rFonts w:ascii="Lucida Console" w:hAnsi="Lucida Console"/>
+          <w:color w:val="000000"/>
+          <w:bdr w:val="none" w:sz="0" w:space="0" w:color="auto" w:frame="1"/>
+        </w:rPr>
+      </w:pPr>
+      <w:proofErr w:type="spellStart"/>
+      <w:r>
+        <w:rPr>
+          <w:rStyle w:val="gnkrckgcgsb"/>
+          <w:rFonts w:ascii="Lucida Console" w:hAnsi="Lucida Console"/>
+          <w:color w:val="000000"/>
+          <w:bdr w:val="none" w:sz="0" w:space="0" w:color="auto" w:frame="1"/>
+        </w:rPr>
+        <w:t>Temp_let</w:t>
+      </w:r>
+      <w:proofErr w:type="spellEnd"/>
+      <w:r>
+        <w:rPr>
+          <w:rStyle w:val="gnkrckgcgsb"/>
+          <w:rFonts w:ascii="Lucida Console" w:hAnsi="Lucida Console"/>
+          <w:color w:val="000000"/>
+          <w:bdr w:val="none" w:sz="0" w:space="0" w:color="auto" w:frame="1"/>
+        </w:rPr>
+        <w:t xml:space="preserve">          2090.73 1045.36     2 </w:t>
+      </w:r>
+      <w:proofErr w:type="gramStart"/>
+      <w:r>
+        <w:rPr>
+          <w:rStyle w:val="gnkrckgcgsb"/>
+          <w:rFonts w:ascii="Lucida Console" w:hAnsi="Lucida Console"/>
+          <w:color w:val="000000"/>
+          <w:bdr w:val="none" w:sz="0" w:space="0" w:color="auto" w:frame="1"/>
+        </w:rPr>
+        <w:t>44.346  338.70</w:t>
+      </w:r>
+      <w:proofErr w:type="gramEnd"/>
+      <w:r>
+        <w:rPr>
+          <w:rStyle w:val="gnkrckgcgsb"/>
+          <w:rFonts w:ascii="Lucida Console" w:hAnsi="Lucida Console"/>
+          <w:color w:val="000000"/>
+          <w:bdr w:val="none" w:sz="0" w:space="0" w:color="auto" w:frame="1"/>
+        </w:rPr>
+        <w:t xml:space="preserve"> &lt; 2.2e-16 ***</w:t>
+      </w:r>
+    </w:p>
+    <w:p>
+      <w:pPr>
+        <w:pStyle w:val="HTMLPreformatted"/>
+        <w:shd w:val="clear" w:color="auto" w:fill="FFFFFF"/>
+        <w:wordWrap w:val="0"/>
+        <w:spacing w:line="225" w:lineRule="atLeast"/>
+        <w:rPr>
+          <w:rStyle w:val="gnkrckgcgsb"/>
+          <w:rFonts w:ascii="Lucida Console" w:hAnsi="Lucida Console"/>
+          <w:color w:val="000000"/>
+          <w:bdr w:val="none" w:sz="0" w:space="0" w:color="auto" w:frame="1"/>
+        </w:rPr>
+      </w:pPr>
+      <w:r>
+        <w:rPr>
+          <w:rStyle w:val="gnkrckgcgsb"/>
+          <w:rFonts w:ascii="Lucida Console" w:hAnsi="Lucida Console"/>
+          <w:color w:val="000000"/>
+          <w:bdr w:val="none" w:sz="0" w:space="0" w:color="auto" w:frame="1"/>
+        </w:rPr>
+        <w:t xml:space="preserve">Locality            31.23   31.23     1 23.027   </w:t>
+      </w:r>
+      <w:proofErr w:type="gramStart"/>
+      <w:r>
+        <w:rPr>
+          <w:rStyle w:val="gnkrckgcgsb"/>
+          <w:rFonts w:ascii="Lucida Console" w:hAnsi="Lucida Console"/>
+          <w:color w:val="000000"/>
+          <w:bdr w:val="none" w:sz="0" w:space="0" w:color="auto" w:frame="1"/>
+        </w:rPr>
+        <w:t>10.12  0.004161</w:t>
+      </w:r>
+      <w:proofErr w:type="gramEnd"/>
+      <w:r>
+        <w:rPr>
+          <w:rStyle w:val="gnkrckgcgsb"/>
+          <w:rFonts w:ascii="Lucida Console" w:hAnsi="Lucida Console"/>
+          <w:color w:val="000000"/>
+          <w:bdr w:val="none" w:sz="0" w:space="0" w:color="auto" w:frame="1"/>
+        </w:rPr>
+        <w:t xml:space="preserve"> ** </w:t>
+      </w:r>
+    </w:p>
+    <w:p>
+      <w:pPr>
+        <w:pStyle w:val="HTMLPreformatted"/>
+        <w:shd w:val="clear" w:color="auto" w:fill="FFFFFF"/>
+        <w:wordWrap w:val="0"/>
+        <w:spacing w:line="225" w:lineRule="atLeast"/>
+        <w:rPr>
+          <w:rFonts w:ascii="Lucida Console" w:hAnsi="Lucida Console"/>
+          <w:color w:val="000000"/>
+        </w:rPr>
+      </w:pPr>
+      <w:proofErr w:type="spellStart"/>
+      <w:r>
+        <w:rPr>
+          <w:rStyle w:val="gnkrckgcgsb"/>
+          <w:rFonts w:ascii="Lucida Console" w:hAnsi="Lucida Console"/>
+          <w:color w:val="000000"/>
+          <w:bdr w:val="none" w:sz="0" w:space="0" w:color="auto" w:frame="1"/>
+        </w:rPr>
+        <w:t>Temp_</w:t>
+      </w:r>
+      <w:proofErr w:type="gramStart"/>
+      <w:r>
+        <w:rPr>
+          <w:rStyle w:val="gnkrckgcgsb"/>
+          <w:rFonts w:ascii="Lucida Console" w:hAnsi="Lucida Console"/>
+          <w:color w:val="000000"/>
+          <w:bdr w:val="none" w:sz="0" w:space="0" w:color="auto" w:frame="1"/>
+        </w:rPr>
+        <w:t>let:Locality</w:t>
+      </w:r>
+      <w:proofErr w:type="spellEnd"/>
+      <w:proofErr w:type="gramEnd"/>
+      <w:r>
+        <w:rPr>
+          <w:rStyle w:val="gnkrckgcgsb"/>
+          <w:rFonts w:ascii="Lucida Console" w:hAnsi="Lucida Console"/>
+          <w:color w:val="000000"/>
+          <w:bdr w:val="none" w:sz="0" w:space="0" w:color="auto" w:frame="1"/>
+        </w:rPr>
+        <w:t xml:space="preserve">    1.35    0.68     2 44.346    0.22  0.804161    </w:t>
+      </w:r>
+    </w:p>
+    <w:p>
+      <w:pPr>
         <w:rPr>
           <w:u w:val="single"/>
         </w:rPr>
-        <w:t>larv_mod3&lt;-lmer(sLL~Temp_let*Locality*Sex+(1|Fam_</w:t>
-      </w:r>
-      <w:proofErr w:type="gramStart"/>
-      <w:r>
+      </w:pPr>
+    </w:p>
+    <w:p>
+      <w:pPr>
         <w:rPr>
           <w:u w:val="single"/>
         </w:rPr>
-        <w:t>new)+(</w:t>
-      </w:r>
-      <w:proofErr w:type="gramEnd"/>
-      <w:r>
-        <w:rPr>
-          <w:u w:val="single"/>
-        </w:rPr>
-        <w:t>1|Temp_let:Fam_new), data=</w:t>
-      </w:r>
-      <w:proofErr w:type="spellStart"/>
-      <w:r>
-        <w:rPr>
-          <w:u w:val="single"/>
-        </w:rPr>
-        <w:t>Amazonas_all</w:t>
-      </w:r>
-      <w:proofErr w:type="spellEnd"/>
-      <w:r>
-        <w:rPr>
-          <w:u w:val="single"/>
-        </w:rPr>
-        <w:t>)</w:t>
-      </w:r>
-    </w:p>
-    <w:p>
-      <w:pPr>
-        <w:pStyle w:val="HTMLPreformatted"/>
-        <w:shd w:val="clear" w:color="auto" w:fill="FFFFFF"/>
-        <w:wordWrap w:val="0"/>
-        <w:spacing w:line="225" w:lineRule="atLeast"/>
-        <w:rPr>
-          <w:rStyle w:val="gnkrckgcmrb"/>
-          <w:rFonts w:ascii="Lucida Console" w:hAnsi="Lucida Console"/>
-          <w:color w:val="0000FF"/>
-        </w:rPr>
-      </w:pPr>
-      <w:proofErr w:type="spellStart"/>
-      <w:r>
-        <w:rPr>
-          <w:rStyle w:val="gnkrckgcmrb"/>
-          <w:rFonts w:ascii="Lucida Console" w:hAnsi="Lucida Console"/>
-          <w:color w:val="0000FF"/>
-        </w:rPr>
-        <w:t>anova</w:t>
-      </w:r>
-      <w:proofErr w:type="spellEnd"/>
-      <w:r>
-        <w:rPr>
-          <w:rStyle w:val="gnkrckgcmrb"/>
-          <w:rFonts w:ascii="Lucida Console" w:hAnsi="Lucida Console"/>
-          <w:color w:val="0000FF"/>
-        </w:rPr>
-        <w:t>(larv_mod3)</w:t>
-      </w:r>
-    </w:p>
-    <w:p>
-      <w:pPr>
-        <w:pStyle w:val="HTMLPreformatted"/>
-        <w:shd w:val="clear" w:color="auto" w:fill="FFFFFF"/>
-        <w:wordWrap w:val="0"/>
-        <w:spacing w:line="225" w:lineRule="atLeast"/>
-        <w:rPr>
-          <w:rStyle w:val="gnkrckgcgsb"/>
-          <w:rFonts w:ascii="Lucida Console" w:hAnsi="Lucida Console"/>
-          <w:color w:val="000000"/>
-          <w:bdr w:val="none" w:sz="0" w:space="0" w:color="auto" w:frame="1"/>
-        </w:rPr>
-      </w:pPr>
-      <w:r>
-        <w:rPr>
-          <w:rStyle w:val="gnkrckgcgsb"/>
-          <w:rFonts w:ascii="Lucida Console" w:hAnsi="Lucida Console"/>
-          <w:color w:val="000000"/>
-          <w:bdr w:val="none" w:sz="0" w:space="0" w:color="auto" w:frame="1"/>
-        </w:rPr>
-        <w:t xml:space="preserve">Analysis of Variance Table of type </w:t>
-      </w:r>
-      <w:proofErr w:type="gramStart"/>
-      <w:r>
-        <w:rPr>
-          <w:rStyle w:val="gnkrckgcgsb"/>
-          <w:rFonts w:ascii="Lucida Console" w:hAnsi="Lucida Console"/>
-          <w:color w:val="000000"/>
-          <w:bdr w:val="none" w:sz="0" w:space="0" w:color="auto" w:frame="1"/>
-        </w:rPr>
-        <w:t>III  with</w:t>
-      </w:r>
-      <w:proofErr w:type="gramEnd"/>
-      <w:r>
-        <w:rPr>
-          <w:rStyle w:val="gnkrckgcgsb"/>
-          <w:rFonts w:ascii="Lucida Console" w:hAnsi="Lucida Console"/>
-          <w:color w:val="000000"/>
-          <w:bdr w:val="none" w:sz="0" w:space="0" w:color="auto" w:frame="1"/>
-        </w:rPr>
-        <w:t xml:space="preserve">  Satterthwaite </w:t>
-      </w:r>
-    </w:p>
-    <w:p>
-      <w:pPr>
-        <w:pStyle w:val="HTMLPreformatted"/>
-        <w:shd w:val="clear" w:color="auto" w:fill="FFFFFF"/>
-        <w:wordWrap w:val="0"/>
-        <w:spacing w:line="225" w:lineRule="atLeast"/>
-        <w:rPr>
-          <w:rStyle w:val="gnkrckgcgsb"/>
-          <w:rFonts w:ascii="Lucida Console" w:hAnsi="Lucida Console"/>
-          <w:color w:val="000000"/>
-          <w:bdr w:val="none" w:sz="0" w:space="0" w:color="auto" w:frame="1"/>
-        </w:rPr>
-      </w:pPr>
-      <w:r>
-        <w:rPr>
-          <w:rStyle w:val="gnkrckgcgsb"/>
-          <w:rFonts w:ascii="Lucida Console" w:hAnsi="Lucida Console"/>
-          <w:color w:val="000000"/>
-          <w:bdr w:val="none" w:sz="0" w:space="0" w:color="auto" w:frame="1"/>
-        </w:rPr>
-        <w:t>approximation for degrees of freedom</w:t>
-      </w:r>
-    </w:p>
-    <w:p>
-      <w:pPr>
-        <w:pStyle w:val="HTMLPreformatted"/>
-        <w:shd w:val="clear" w:color="auto" w:fill="FFFFFF"/>
-        <w:wordWrap w:val="0"/>
-        <w:spacing w:line="225" w:lineRule="atLeast"/>
-        <w:rPr>
-          <w:rStyle w:val="gnkrckgcgsb"/>
-          <w:rFonts w:ascii="Lucida Console" w:hAnsi="Lucida Console"/>
-          <w:color w:val="000000"/>
-          <w:bdr w:val="none" w:sz="0" w:space="0" w:color="auto" w:frame="1"/>
-        </w:rPr>
-      </w:pPr>
-      <w:r>
-        <w:rPr>
-          <w:rStyle w:val="gnkrckgcgsb"/>
-          <w:rFonts w:ascii="Lucida Console" w:hAnsi="Lucida Console"/>
-          <w:color w:val="000000"/>
-          <w:bdr w:val="none" w:sz="0" w:space="0" w:color="auto" w:frame="1"/>
-        </w:rPr>
-        <w:t xml:space="preserve">                       Sum </w:t>
-      </w:r>
-      <w:proofErr w:type="spellStart"/>
-      <w:r>
-        <w:rPr>
-          <w:rStyle w:val="gnkrckgcgsb"/>
-          <w:rFonts w:ascii="Lucida Console" w:hAnsi="Lucida Console"/>
-          <w:color w:val="000000"/>
-          <w:bdr w:val="none" w:sz="0" w:space="0" w:color="auto" w:frame="1"/>
-        </w:rPr>
-        <w:t>Sq</w:t>
-      </w:r>
-      <w:proofErr w:type="spellEnd"/>
-      <w:r>
-        <w:rPr>
-          <w:rStyle w:val="gnkrckgcgsb"/>
-          <w:rFonts w:ascii="Lucida Console" w:hAnsi="Lucida Console"/>
-          <w:color w:val="000000"/>
-          <w:bdr w:val="none" w:sz="0" w:space="0" w:color="auto" w:frame="1"/>
-        </w:rPr>
-        <w:t xml:space="preserve"> Mean </w:t>
-      </w:r>
-      <w:proofErr w:type="spellStart"/>
-      <w:r>
-        <w:rPr>
-          <w:rStyle w:val="gnkrckgcgsb"/>
-          <w:rFonts w:ascii="Lucida Console" w:hAnsi="Lucida Console"/>
-          <w:color w:val="000000"/>
-          <w:bdr w:val="none" w:sz="0" w:space="0" w:color="auto" w:frame="1"/>
-        </w:rPr>
-        <w:t>Sq</w:t>
-      </w:r>
-      <w:proofErr w:type="spellEnd"/>
-      <w:r>
-        <w:rPr>
-          <w:rStyle w:val="gnkrckgcgsb"/>
-          <w:rFonts w:ascii="Lucida Console" w:hAnsi="Lucida Console"/>
-          <w:color w:val="000000"/>
-          <w:bdr w:val="none" w:sz="0" w:space="0" w:color="auto" w:frame="1"/>
-        </w:rPr>
-        <w:t xml:space="preserve"> </w:t>
-      </w:r>
-      <w:proofErr w:type="spellStart"/>
-      <w:proofErr w:type="gramStart"/>
-      <w:r>
-        <w:rPr>
-          <w:rStyle w:val="gnkrckgcgsb"/>
-          <w:rFonts w:ascii="Lucida Console" w:hAnsi="Lucida Console"/>
-          <w:color w:val="000000"/>
-          <w:bdr w:val="none" w:sz="0" w:space="0" w:color="auto" w:frame="1"/>
-        </w:rPr>
-        <w:t>NumDF</w:t>
-      </w:r>
-      <w:proofErr w:type="spellEnd"/>
-      <w:r>
-        <w:rPr>
-          <w:rStyle w:val="gnkrckgcgsb"/>
-          <w:rFonts w:ascii="Lucida Console" w:hAnsi="Lucida Console"/>
-          <w:color w:val="000000"/>
-          <w:bdr w:val="none" w:sz="0" w:space="0" w:color="auto" w:frame="1"/>
-        </w:rPr>
-        <w:t xml:space="preserve">  </w:t>
-      </w:r>
-      <w:proofErr w:type="spellStart"/>
-      <w:r>
-        <w:rPr>
-          <w:rStyle w:val="gnkrckgcgsb"/>
-          <w:rFonts w:ascii="Lucida Console" w:hAnsi="Lucida Console"/>
-          <w:color w:val="000000"/>
-          <w:bdr w:val="none" w:sz="0" w:space="0" w:color="auto" w:frame="1"/>
-        </w:rPr>
-        <w:t>DenDF</w:t>
-      </w:r>
-      <w:proofErr w:type="spellEnd"/>
-      <w:proofErr w:type="gramEnd"/>
-      <w:r>
-        <w:rPr>
-          <w:rStyle w:val="gnkrckgcgsb"/>
-          <w:rFonts w:ascii="Lucida Console" w:hAnsi="Lucida Console"/>
-          <w:color w:val="000000"/>
-          <w:bdr w:val="none" w:sz="0" w:space="0" w:color="auto" w:frame="1"/>
-        </w:rPr>
-        <w:t xml:space="preserve"> </w:t>
-      </w:r>
-      <w:proofErr w:type="spellStart"/>
-      <w:r>
-        <w:rPr>
-          <w:rStyle w:val="gnkrckgcgsb"/>
-          <w:rFonts w:ascii="Lucida Console" w:hAnsi="Lucida Console"/>
-          <w:color w:val="000000"/>
-          <w:bdr w:val="none" w:sz="0" w:space="0" w:color="auto" w:frame="1"/>
-        </w:rPr>
-        <w:t>F.value</w:t>
-      </w:r>
-      <w:proofErr w:type="spellEnd"/>
-      <w:r>
-        <w:rPr>
-          <w:rStyle w:val="gnkrckgcgsb"/>
-          <w:rFonts w:ascii="Lucida Console" w:hAnsi="Lucida Console"/>
-          <w:color w:val="000000"/>
-          <w:bdr w:val="none" w:sz="0" w:space="0" w:color="auto" w:frame="1"/>
-        </w:rPr>
-        <w:t xml:space="preserve">    </w:t>
-      </w:r>
-      <w:proofErr w:type="spellStart"/>
-      <w:r>
-        <w:rPr>
-          <w:rStyle w:val="gnkrckgcgsb"/>
-          <w:rFonts w:ascii="Lucida Console" w:hAnsi="Lucida Console"/>
-          <w:color w:val="000000"/>
-          <w:bdr w:val="none" w:sz="0" w:space="0" w:color="auto" w:frame="1"/>
-        </w:rPr>
-        <w:t>Pr</w:t>
-      </w:r>
-      <w:proofErr w:type="spellEnd"/>
-      <w:r>
-        <w:rPr>
-          <w:rStyle w:val="gnkrckgcgsb"/>
-          <w:rFonts w:ascii="Lucida Console" w:hAnsi="Lucida Console"/>
-          <w:color w:val="000000"/>
-          <w:bdr w:val="none" w:sz="0" w:space="0" w:color="auto" w:frame="1"/>
-        </w:rPr>
-        <w:t xml:space="preserve">(&gt;F)    </w:t>
-      </w:r>
-    </w:p>
-    <w:p>
-      <w:pPr>
-        <w:pStyle w:val="HTMLPreformatted"/>
-        <w:shd w:val="clear" w:color="auto" w:fill="FFFFFF"/>
-        <w:wordWrap w:val="0"/>
-        <w:spacing w:line="225" w:lineRule="atLeast"/>
-        <w:rPr>
-          <w:rStyle w:val="gnkrckgcgsb"/>
-          <w:rFonts w:ascii="Lucida Console" w:hAnsi="Lucida Console"/>
-          <w:color w:val="000000"/>
-          <w:bdr w:val="none" w:sz="0" w:space="0" w:color="auto" w:frame="1"/>
-        </w:rPr>
-      </w:pPr>
-      <w:proofErr w:type="spellStart"/>
-      <w:r>
-        <w:rPr>
-          <w:rStyle w:val="gnkrckgcgsb"/>
-          <w:rFonts w:ascii="Lucida Console" w:hAnsi="Lucida Console"/>
-          <w:color w:val="000000"/>
-          <w:bdr w:val="none" w:sz="0" w:space="0" w:color="auto" w:frame="1"/>
-        </w:rPr>
-        <w:t>Temp_let</w:t>
-      </w:r>
-      <w:proofErr w:type="spellEnd"/>
-      <w:r>
-        <w:rPr>
-          <w:rStyle w:val="gnkrckgcgsb"/>
-          <w:rFonts w:ascii="Lucida Console" w:hAnsi="Lucida Console"/>
-          <w:color w:val="000000"/>
-          <w:bdr w:val="none" w:sz="0" w:space="0" w:color="auto" w:frame="1"/>
-        </w:rPr>
-        <w:t xml:space="preserve">              </w:t>
-      </w:r>
-      <w:proofErr w:type="gramStart"/>
-      <w:r>
-        <w:rPr>
-          <w:rStyle w:val="gnkrckgcgsb"/>
-          <w:rFonts w:ascii="Lucida Console" w:hAnsi="Lucida Console"/>
-          <w:color w:val="000000"/>
-          <w:bdr w:val="none" w:sz="0" w:space="0" w:color="auto" w:frame="1"/>
-        </w:rPr>
-        <w:t>1965.42  982.71</w:t>
-      </w:r>
-      <w:proofErr w:type="gramEnd"/>
-      <w:r>
-        <w:rPr>
-          <w:rStyle w:val="gnkrckgcgsb"/>
-          <w:rFonts w:ascii="Lucida Console" w:hAnsi="Lucida Console"/>
-          <w:color w:val="000000"/>
-          <w:bdr w:val="none" w:sz="0" w:space="0" w:color="auto" w:frame="1"/>
-        </w:rPr>
-        <w:t xml:space="preserve">     2  45.03  322.03 &lt; 2.2e-16 ***</w:t>
-      </w:r>
-    </w:p>
-    <w:p>
-      <w:pPr>
-        <w:pStyle w:val="HTMLPreformatted"/>
-        <w:shd w:val="clear" w:color="auto" w:fill="FFFFFF"/>
-        <w:wordWrap w:val="0"/>
-        <w:spacing w:line="225" w:lineRule="atLeast"/>
-        <w:rPr>
-          <w:rStyle w:val="gnkrckgcgsb"/>
-          <w:rFonts w:ascii="Lucida Console" w:hAnsi="Lucida Console"/>
-          <w:color w:val="000000"/>
-          <w:bdr w:val="none" w:sz="0" w:space="0" w:color="auto" w:frame="1"/>
-        </w:rPr>
-      </w:pPr>
-      <w:r>
-        <w:rPr>
-          <w:rStyle w:val="gnkrckgcgsb"/>
-          <w:rFonts w:ascii="Lucida Console" w:hAnsi="Lucida Console"/>
-          <w:color w:val="000000"/>
-          <w:bdr w:val="none" w:sz="0" w:space="0" w:color="auto" w:frame="1"/>
-        </w:rPr>
-        <w:t xml:space="preserve">Locality                29.30   29.30     </w:t>
-      </w:r>
-      <w:proofErr w:type="gramStart"/>
-      <w:r>
-        <w:rPr>
-          <w:rStyle w:val="gnkrckgcgsb"/>
-          <w:rFonts w:ascii="Lucida Console" w:hAnsi="Lucida Console"/>
-          <w:color w:val="000000"/>
-          <w:bdr w:val="none" w:sz="0" w:space="0" w:color="auto" w:frame="1"/>
-        </w:rPr>
-        <w:t>1  23.09</w:t>
-      </w:r>
-      <w:proofErr w:type="gramEnd"/>
-      <w:r>
-        <w:rPr>
-          <w:rStyle w:val="gnkrckgcgsb"/>
-          <w:rFonts w:ascii="Lucida Console" w:hAnsi="Lucida Console"/>
-          <w:color w:val="000000"/>
-          <w:bdr w:val="none" w:sz="0" w:space="0" w:color="auto" w:frame="1"/>
-        </w:rPr>
-        <w:t xml:space="preserve">    9.60  0.005049 ** </w:t>
-      </w:r>
-    </w:p>
-    <w:p>
-      <w:pPr>
-        <w:pStyle w:val="HTMLPreformatted"/>
-        <w:shd w:val="clear" w:color="auto" w:fill="FFFFFF"/>
-        <w:wordWrap w:val="0"/>
-        <w:spacing w:line="225" w:lineRule="atLeast"/>
-        <w:rPr>
-          <w:rStyle w:val="gnkrckgcgsb"/>
-          <w:rFonts w:ascii="Lucida Console" w:hAnsi="Lucida Console"/>
-          <w:color w:val="000000"/>
-          <w:bdr w:val="none" w:sz="0" w:space="0" w:color="auto" w:frame="1"/>
-        </w:rPr>
-      </w:pPr>
-      <w:r>
-        <w:rPr>
-          <w:rStyle w:val="gnkrckgcgsb"/>
-          <w:rFonts w:ascii="Lucida Console" w:hAnsi="Lucida Console"/>
-          <w:color w:val="000000"/>
-          <w:bdr w:val="none" w:sz="0" w:space="0" w:color="auto" w:frame="1"/>
-        </w:rPr>
-        <w:t xml:space="preserve">Sex                     19.23   19.23     1 935.70    </w:t>
-      </w:r>
-      <w:proofErr w:type="gramStart"/>
-      <w:r>
-        <w:rPr>
-          <w:rStyle w:val="gnkrckgcgsb"/>
-          <w:rFonts w:ascii="Lucida Console" w:hAnsi="Lucida Console"/>
-          <w:color w:val="000000"/>
-          <w:bdr w:val="none" w:sz="0" w:space="0" w:color="auto" w:frame="1"/>
-        </w:rPr>
-        <w:t>6.30  0.012235</w:t>
-      </w:r>
-      <w:proofErr w:type="gramEnd"/>
-      <w:r>
-        <w:rPr>
-          <w:rStyle w:val="gnkrckgcgsb"/>
-          <w:rFonts w:ascii="Lucida Console" w:hAnsi="Lucida Console"/>
-          <w:color w:val="000000"/>
-          <w:bdr w:val="none" w:sz="0" w:space="0" w:color="auto" w:frame="1"/>
-        </w:rPr>
-        <w:t xml:space="preserve"> *  </w:t>
-      </w:r>
-    </w:p>
-    <w:p>
-      <w:pPr>
-        <w:pStyle w:val="HTMLPreformatted"/>
-        <w:shd w:val="clear" w:color="auto" w:fill="FFFFFF"/>
-        <w:wordWrap w:val="0"/>
-        <w:spacing w:line="225" w:lineRule="atLeast"/>
-        <w:rPr>
-          <w:rStyle w:val="gnkrckgcgsb"/>
-          <w:rFonts w:ascii="Lucida Console" w:hAnsi="Lucida Console"/>
-          <w:color w:val="000000"/>
-          <w:bdr w:val="none" w:sz="0" w:space="0" w:color="auto" w:frame="1"/>
-        </w:rPr>
-      </w:pPr>
-      <w:proofErr w:type="spellStart"/>
-      <w:r>
-        <w:rPr>
-          <w:rStyle w:val="gnkrckgcgsb"/>
-          <w:rFonts w:ascii="Lucida Console" w:hAnsi="Lucida Console"/>
-          <w:color w:val="000000"/>
-          <w:bdr w:val="none" w:sz="0" w:space="0" w:color="auto" w:frame="1"/>
-        </w:rPr>
-        <w:t>Temp_</w:t>
-      </w:r>
-      <w:proofErr w:type="gramStart"/>
-      <w:r>
-        <w:rPr>
-          <w:rStyle w:val="gnkrckgcgsb"/>
-          <w:rFonts w:ascii="Lucida Console" w:hAnsi="Lucida Console"/>
-          <w:color w:val="000000"/>
-          <w:bdr w:val="none" w:sz="0" w:space="0" w:color="auto" w:frame="1"/>
-        </w:rPr>
-        <w:t>let:Locality</w:t>
-      </w:r>
-      <w:proofErr w:type="spellEnd"/>
-      <w:proofErr w:type="gramEnd"/>
-      <w:r>
-        <w:rPr>
-          <w:rStyle w:val="gnkrckgcgsb"/>
-          <w:rFonts w:ascii="Lucida Console" w:hAnsi="Lucida Console"/>
-          <w:color w:val="000000"/>
-          <w:bdr w:val="none" w:sz="0" w:space="0" w:color="auto" w:frame="1"/>
-        </w:rPr>
-        <w:t xml:space="preserve">        0.64    0.32     2  45.03    0.11  0.900213    </w:t>
-      </w:r>
-    </w:p>
-    <w:p>
-      <w:pPr>
-        <w:pStyle w:val="HTMLPreformatted"/>
-        <w:shd w:val="clear" w:color="auto" w:fill="FFFFFF"/>
-        <w:wordWrap w:val="0"/>
-        <w:spacing w:line="225" w:lineRule="atLeast"/>
-        <w:rPr>
-          <w:rStyle w:val="gnkrckgcgsb"/>
-          <w:rFonts w:ascii="Lucida Console" w:hAnsi="Lucida Console"/>
-          <w:color w:val="000000"/>
-          <w:bdr w:val="none" w:sz="0" w:space="0" w:color="auto" w:frame="1"/>
-        </w:rPr>
-      </w:pPr>
-      <w:proofErr w:type="spellStart"/>
-      <w:r>
-        <w:rPr>
-          <w:rStyle w:val="gnkrckgcgsb"/>
-          <w:rFonts w:ascii="Lucida Console" w:hAnsi="Lucida Console"/>
-          <w:color w:val="000000"/>
-          <w:bdr w:val="none" w:sz="0" w:space="0" w:color="auto" w:frame="1"/>
-        </w:rPr>
-        <w:t>Temp_</w:t>
-      </w:r>
-      <w:proofErr w:type="gramStart"/>
-      <w:r>
-        <w:rPr>
-          <w:rStyle w:val="gnkrckgcgsb"/>
-          <w:rFonts w:ascii="Lucida Console" w:hAnsi="Lucida Console"/>
-          <w:color w:val="000000"/>
-          <w:bdr w:val="none" w:sz="0" w:space="0" w:color="auto" w:frame="1"/>
-        </w:rPr>
-        <w:t>let:Sex</w:t>
-      </w:r>
-      <w:proofErr w:type="spellEnd"/>
-      <w:proofErr w:type="gramEnd"/>
-      <w:r>
-        <w:rPr>
-          <w:rStyle w:val="gnkrckgcgsb"/>
-          <w:rFonts w:ascii="Lucida Console" w:hAnsi="Lucida Console"/>
-          <w:color w:val="000000"/>
-          <w:bdr w:val="none" w:sz="0" w:space="0" w:color="auto" w:frame="1"/>
-        </w:rPr>
-        <w:t xml:space="preserve">             1.08    0.54     2 933.31    0.18  0.837380    </w:t>
-      </w:r>
-    </w:p>
-    <w:p>
-      <w:pPr>
-        <w:pStyle w:val="HTMLPreformatted"/>
-        <w:shd w:val="clear" w:color="auto" w:fill="FFFFFF"/>
-        <w:wordWrap w:val="0"/>
-        <w:spacing w:line="225" w:lineRule="atLeast"/>
-        <w:rPr>
-          <w:rStyle w:val="gnkrckgcgsb"/>
-          <w:rFonts w:ascii="Lucida Console" w:hAnsi="Lucida Console"/>
-          <w:color w:val="000000"/>
-          <w:bdr w:val="none" w:sz="0" w:space="0" w:color="auto" w:frame="1"/>
-        </w:rPr>
-      </w:pPr>
-      <w:proofErr w:type="spellStart"/>
-      <w:proofErr w:type="gramStart"/>
-      <w:r>
-        <w:rPr>
-          <w:rStyle w:val="gnkrckgcgsb"/>
-          <w:rFonts w:ascii="Lucida Console" w:hAnsi="Lucida Console"/>
-          <w:color w:val="000000"/>
-          <w:bdr w:val="none" w:sz="0" w:space="0" w:color="auto" w:frame="1"/>
-        </w:rPr>
-        <w:t>Locality:Sex</w:t>
-      </w:r>
-      <w:proofErr w:type="spellEnd"/>
-      <w:proofErr w:type="gramEnd"/>
-      <w:r>
-        <w:rPr>
-          <w:rStyle w:val="gnkrckgcgsb"/>
-          <w:rFonts w:ascii="Lucida Console" w:hAnsi="Lucida Console"/>
-          <w:color w:val="000000"/>
-          <w:bdr w:val="none" w:sz="0" w:space="0" w:color="auto" w:frame="1"/>
-        </w:rPr>
-        <w:t xml:space="preserve">             2.00    2.00     1 935.70    0.66  0.417959    </w:t>
-      </w:r>
-    </w:p>
-    <w:p>
-      <w:pPr>
-        <w:pStyle w:val="HTMLPreformatted"/>
-        <w:shd w:val="clear" w:color="auto" w:fill="FFFFFF"/>
-        <w:wordWrap w:val="0"/>
-        <w:spacing w:line="225" w:lineRule="atLeast"/>
-        <w:rPr>
-          <w:rFonts w:ascii="Lucida Console" w:hAnsi="Lucida Console"/>
-          <w:color w:val="000000"/>
-        </w:rPr>
-      </w:pPr>
-      <w:proofErr w:type="spellStart"/>
-      <w:r>
-        <w:rPr>
-          <w:rStyle w:val="gnkrckgcgsb"/>
-          <w:rFonts w:ascii="Lucida Console" w:hAnsi="Lucida Console"/>
-          <w:color w:val="000000"/>
-          <w:bdr w:val="none" w:sz="0" w:space="0" w:color="auto" w:frame="1"/>
-        </w:rPr>
-        <w:t>Temp_</w:t>
-      </w:r>
-      <w:proofErr w:type="gramStart"/>
-      <w:r>
-        <w:rPr>
-          <w:rStyle w:val="gnkrckgcgsb"/>
-          <w:rFonts w:ascii="Lucida Console" w:hAnsi="Lucida Console"/>
-          <w:color w:val="000000"/>
-          <w:bdr w:val="none" w:sz="0" w:space="0" w:color="auto" w:frame="1"/>
-        </w:rPr>
-        <w:t>let:Locality</w:t>
-      </w:r>
-      <w:proofErr w:type="gramEnd"/>
-      <w:r>
-        <w:rPr>
-          <w:rStyle w:val="gnkrckgcgsb"/>
-          <w:rFonts w:ascii="Lucida Console" w:hAnsi="Lucida Console"/>
-          <w:color w:val="000000"/>
-          <w:bdr w:val="none" w:sz="0" w:space="0" w:color="auto" w:frame="1"/>
-        </w:rPr>
-        <w:t>:Sex</w:t>
-      </w:r>
-      <w:proofErr w:type="spellEnd"/>
-      <w:r>
-        <w:rPr>
-          <w:rStyle w:val="gnkrckgcgsb"/>
-          <w:rFonts w:ascii="Lucida Console" w:hAnsi="Lucida Console"/>
-          <w:color w:val="000000"/>
-          <w:bdr w:val="none" w:sz="0" w:space="0" w:color="auto" w:frame="1"/>
-        </w:rPr>
-        <w:t xml:space="preserve">   25.32   12.66     2 933.31    4.15  0.016080 *  </w:t>
-      </w:r>
-    </w:p>
-    <w:p>
-      <w:pPr>
+      </w:pPr>
+      <w:r>
         <w:rPr>
           <w:b/>
         </w:rPr>
-      </w:pPr>
+        <w:t xml:space="preserve">Evidence of additive genetic variation, plasticity </w:t>
+      </w:r>
       <w:r>
         <w:rPr>
           <w:b/>
         </w:rPr>
-        <w:lastRenderedPageBreak/>
-        <w:t xml:space="preserve">Evidence of additive genetic variation, plasticity and genetic variance for plasticity </w:t>
+        <w:t>but no</w:t>
       </w:r>
       <w:r>
         <w:rPr>
           <w:b/>
         </w:rPr>
+        <w:t xml:space="preserve"> genetic variance for plasticity </w:t>
+      </w:r>
+      <w:r>
+        <w:rPr>
+          <w:b/>
+        </w:rPr>
         <w:t>of</w:t>
       </w:r>
       <w:r>
@@ -1880,550 +2391,8 @@
         <w:rPr>
           <w:b/>
         </w:rPr>
-        <w:t xml:space="preserve"> by temperature</w:t>
-      </w:r>
-      <w:r>
-        <w:rPr>
-          <w:b/>
-        </w:rPr>
-        <w:t>, sex</w:t>
-      </w:r>
-      <w:r>
-        <w:rPr>
-          <w:b/>
-        </w:rPr>
-        <w:t xml:space="preserve"> and locality</w:t>
-      </w:r>
-      <w:r>
-        <w:rPr>
-          <w:b/>
-        </w:rPr>
-        <w:t>.</w:t>
-      </w:r>
-    </w:p>
-    <w:p>
-      <w:pPr>
-        <w:rPr>
-          <w:u w:val="single"/>
-        </w:rPr>
-      </w:pPr>
-    </w:p>
-    <w:p>
-      <w:pPr>
-        <w:pStyle w:val="HTMLPreformatted"/>
-        <w:shd w:val="clear" w:color="auto" w:fill="FFFFFF"/>
-        <w:wordWrap w:val="0"/>
-        <w:spacing w:line="225" w:lineRule="atLeast"/>
-        <w:rPr>
-          <w:rStyle w:val="gnkrckgcmrb"/>
-          <w:rFonts w:ascii="Lucida Console" w:hAnsi="Lucida Console"/>
-          <w:color w:val="0000FF"/>
-        </w:rPr>
-      </w:pPr>
-      <w:r>
-        <w:rPr>
-          <w:rStyle w:val="gnkrckgcmrb"/>
-          <w:rFonts w:ascii="Lucida Console" w:hAnsi="Lucida Console"/>
-          <w:color w:val="0000FF"/>
-        </w:rPr>
-        <w:t>larv_mod4&lt;-lmer(sLL~Temp_let*Locality+(1|Fam_</w:t>
-      </w:r>
-      <w:proofErr w:type="gramStart"/>
-      <w:r>
-        <w:rPr>
-          <w:rStyle w:val="gnkrckgcmrb"/>
-          <w:rFonts w:ascii="Lucida Console" w:hAnsi="Lucida Console"/>
-          <w:color w:val="0000FF"/>
-        </w:rPr>
-        <w:t>new)+(</w:t>
-      </w:r>
-      <w:proofErr w:type="gramEnd"/>
-      <w:r>
-        <w:rPr>
-          <w:rStyle w:val="gnkrckgcmrb"/>
-          <w:rFonts w:ascii="Lucida Console" w:hAnsi="Lucida Console"/>
-          <w:color w:val="0000FF"/>
-        </w:rPr>
-        <w:t>1|Temp_let:Fam_new), data=</w:t>
-      </w:r>
-      <w:proofErr w:type="spellStart"/>
-      <w:r>
-        <w:rPr>
-          <w:rStyle w:val="gnkrckgcmrb"/>
-          <w:rFonts w:ascii="Lucida Console" w:hAnsi="Lucida Console"/>
-          <w:color w:val="0000FF"/>
-        </w:rPr>
-        <w:t>Amazonas_all</w:t>
-      </w:r>
-      <w:proofErr w:type="spellEnd"/>
-      <w:r>
-        <w:rPr>
-          <w:rStyle w:val="gnkrckgcmrb"/>
-          <w:rFonts w:ascii="Lucida Console" w:hAnsi="Lucida Console"/>
-          <w:color w:val="0000FF"/>
-        </w:rPr>
-        <w:t>)</w:t>
-      </w:r>
-    </w:p>
-    <w:p>
-      <w:pPr>
-        <w:pStyle w:val="HTMLPreformatted"/>
-        <w:shd w:val="clear" w:color="auto" w:fill="FFFFFF"/>
-        <w:wordWrap w:val="0"/>
-        <w:spacing w:line="225" w:lineRule="atLeast"/>
-        <w:rPr>
-          <w:rStyle w:val="gnkrckgcmrb"/>
-          <w:rFonts w:ascii="Lucida Console" w:hAnsi="Lucida Console"/>
-          <w:color w:val="0000FF"/>
-        </w:rPr>
-      </w:pPr>
-      <w:r>
-        <w:rPr>
-          <w:rStyle w:val="gnkrckgcmsb"/>
-          <w:rFonts w:ascii="Lucida Console" w:hAnsi="Lucida Console"/>
-          <w:color w:val="0000FF"/>
-        </w:rPr>
-        <w:t xml:space="preserve">&gt; </w:t>
-      </w:r>
-      <w:proofErr w:type="spellStart"/>
-      <w:r>
-        <w:rPr>
-          <w:rStyle w:val="gnkrckgcmrb"/>
-          <w:rFonts w:ascii="Lucida Console" w:hAnsi="Lucida Console"/>
-          <w:color w:val="0000FF"/>
-        </w:rPr>
-        <w:t>anova</w:t>
-      </w:r>
-      <w:proofErr w:type="spellEnd"/>
-      <w:r>
-        <w:rPr>
-          <w:rStyle w:val="gnkrckgcmrb"/>
-          <w:rFonts w:ascii="Lucida Console" w:hAnsi="Lucida Console"/>
-          <w:color w:val="0000FF"/>
-        </w:rPr>
-        <w:t>(larv_mod4)</w:t>
-      </w:r>
-    </w:p>
-    <w:p>
-      <w:pPr>
-        <w:pStyle w:val="HTMLPreformatted"/>
-        <w:shd w:val="clear" w:color="auto" w:fill="FFFFFF"/>
-        <w:wordWrap w:val="0"/>
-        <w:spacing w:line="225" w:lineRule="atLeast"/>
-        <w:rPr>
-          <w:rStyle w:val="gnkrckgcgsb"/>
-          <w:rFonts w:ascii="Lucida Console" w:hAnsi="Lucida Console"/>
-          <w:color w:val="000000"/>
-          <w:bdr w:val="none" w:sz="0" w:space="0" w:color="auto" w:frame="1"/>
-        </w:rPr>
-      </w:pPr>
-      <w:r>
-        <w:rPr>
-          <w:rStyle w:val="gnkrckgcgsb"/>
-          <w:rFonts w:ascii="Lucida Console" w:hAnsi="Lucida Console"/>
-          <w:color w:val="000000"/>
-          <w:bdr w:val="none" w:sz="0" w:space="0" w:color="auto" w:frame="1"/>
-        </w:rPr>
-        <w:t xml:space="preserve">Analysis of Variance Table of type </w:t>
-      </w:r>
-      <w:proofErr w:type="gramStart"/>
-      <w:r>
-        <w:rPr>
-          <w:rStyle w:val="gnkrckgcgsb"/>
-          <w:rFonts w:ascii="Lucida Console" w:hAnsi="Lucida Console"/>
-          <w:color w:val="000000"/>
-          <w:bdr w:val="none" w:sz="0" w:space="0" w:color="auto" w:frame="1"/>
-        </w:rPr>
-        <w:t>III  with</w:t>
-      </w:r>
-      <w:proofErr w:type="gramEnd"/>
-      <w:r>
-        <w:rPr>
-          <w:rStyle w:val="gnkrckgcgsb"/>
-          <w:rFonts w:ascii="Lucida Console" w:hAnsi="Lucida Console"/>
-          <w:color w:val="000000"/>
-          <w:bdr w:val="none" w:sz="0" w:space="0" w:color="auto" w:frame="1"/>
-        </w:rPr>
-        <w:t xml:space="preserve">  Satterthwaite </w:t>
-      </w:r>
-    </w:p>
-    <w:p>
-      <w:pPr>
-        <w:pStyle w:val="HTMLPreformatted"/>
-        <w:shd w:val="clear" w:color="auto" w:fill="FFFFFF"/>
-        <w:wordWrap w:val="0"/>
-        <w:spacing w:line="225" w:lineRule="atLeast"/>
-        <w:rPr>
-          <w:rStyle w:val="gnkrckgcgsb"/>
-          <w:rFonts w:ascii="Lucida Console" w:hAnsi="Lucida Console"/>
-          <w:color w:val="000000"/>
-          <w:bdr w:val="none" w:sz="0" w:space="0" w:color="auto" w:frame="1"/>
-        </w:rPr>
-      </w:pPr>
-      <w:r>
-        <w:rPr>
-          <w:rStyle w:val="gnkrckgcgsb"/>
-          <w:rFonts w:ascii="Lucida Console" w:hAnsi="Lucida Console"/>
-          <w:color w:val="000000"/>
-          <w:bdr w:val="none" w:sz="0" w:space="0" w:color="auto" w:frame="1"/>
-        </w:rPr>
-        <w:t>approximation for degrees of freedom</w:t>
-      </w:r>
-    </w:p>
-    <w:p>
-      <w:pPr>
-        <w:pStyle w:val="HTMLPreformatted"/>
-        <w:shd w:val="clear" w:color="auto" w:fill="FFFFFF"/>
-        <w:wordWrap w:val="0"/>
-        <w:spacing w:line="225" w:lineRule="atLeast"/>
-        <w:rPr>
-          <w:rStyle w:val="gnkrckgcgsb"/>
-          <w:rFonts w:ascii="Lucida Console" w:hAnsi="Lucida Console"/>
-          <w:color w:val="000000"/>
-          <w:bdr w:val="none" w:sz="0" w:space="0" w:color="auto" w:frame="1"/>
-        </w:rPr>
-      </w:pPr>
-      <w:r>
-        <w:rPr>
-          <w:rStyle w:val="gnkrckgcgsb"/>
-          <w:rFonts w:ascii="Lucida Console" w:hAnsi="Lucida Console"/>
-          <w:color w:val="000000"/>
-          <w:bdr w:val="none" w:sz="0" w:space="0" w:color="auto" w:frame="1"/>
-        </w:rPr>
-        <w:t xml:space="preserve">                   Sum </w:t>
-      </w:r>
-      <w:proofErr w:type="spellStart"/>
-      <w:r>
-        <w:rPr>
-          <w:rStyle w:val="gnkrckgcgsb"/>
-          <w:rFonts w:ascii="Lucida Console" w:hAnsi="Lucida Console"/>
-          <w:color w:val="000000"/>
-          <w:bdr w:val="none" w:sz="0" w:space="0" w:color="auto" w:frame="1"/>
-        </w:rPr>
-        <w:t>Sq</w:t>
-      </w:r>
-      <w:proofErr w:type="spellEnd"/>
-      <w:r>
-        <w:rPr>
-          <w:rStyle w:val="gnkrckgcgsb"/>
-          <w:rFonts w:ascii="Lucida Console" w:hAnsi="Lucida Console"/>
-          <w:color w:val="000000"/>
-          <w:bdr w:val="none" w:sz="0" w:space="0" w:color="auto" w:frame="1"/>
-        </w:rPr>
-        <w:t xml:space="preserve"> Mean </w:t>
-      </w:r>
-      <w:proofErr w:type="spellStart"/>
-      <w:r>
-        <w:rPr>
-          <w:rStyle w:val="gnkrckgcgsb"/>
-          <w:rFonts w:ascii="Lucida Console" w:hAnsi="Lucida Console"/>
-          <w:color w:val="000000"/>
-          <w:bdr w:val="none" w:sz="0" w:space="0" w:color="auto" w:frame="1"/>
-        </w:rPr>
-        <w:t>Sq</w:t>
-      </w:r>
-      <w:proofErr w:type="spellEnd"/>
-      <w:r>
-        <w:rPr>
-          <w:rStyle w:val="gnkrckgcgsb"/>
-          <w:rFonts w:ascii="Lucida Console" w:hAnsi="Lucida Console"/>
-          <w:color w:val="000000"/>
-          <w:bdr w:val="none" w:sz="0" w:space="0" w:color="auto" w:frame="1"/>
-        </w:rPr>
-        <w:t xml:space="preserve"> </w:t>
-      </w:r>
-      <w:proofErr w:type="spellStart"/>
-      <w:proofErr w:type="gramStart"/>
-      <w:r>
-        <w:rPr>
-          <w:rStyle w:val="gnkrckgcgsb"/>
-          <w:rFonts w:ascii="Lucida Console" w:hAnsi="Lucida Console"/>
-          <w:color w:val="000000"/>
-          <w:bdr w:val="none" w:sz="0" w:space="0" w:color="auto" w:frame="1"/>
-        </w:rPr>
-        <w:t>NumDF</w:t>
-      </w:r>
-      <w:proofErr w:type="spellEnd"/>
-      <w:r>
-        <w:rPr>
-          <w:rStyle w:val="gnkrckgcgsb"/>
-          <w:rFonts w:ascii="Lucida Console" w:hAnsi="Lucida Console"/>
-          <w:color w:val="000000"/>
-          <w:bdr w:val="none" w:sz="0" w:space="0" w:color="auto" w:frame="1"/>
-        </w:rPr>
-        <w:t xml:space="preserve">  </w:t>
-      </w:r>
-      <w:proofErr w:type="spellStart"/>
-      <w:r>
-        <w:rPr>
-          <w:rStyle w:val="gnkrckgcgsb"/>
-          <w:rFonts w:ascii="Lucida Console" w:hAnsi="Lucida Console"/>
-          <w:color w:val="000000"/>
-          <w:bdr w:val="none" w:sz="0" w:space="0" w:color="auto" w:frame="1"/>
-        </w:rPr>
-        <w:t>DenDF</w:t>
-      </w:r>
-      <w:proofErr w:type="spellEnd"/>
-      <w:proofErr w:type="gramEnd"/>
-      <w:r>
-        <w:rPr>
-          <w:rStyle w:val="gnkrckgcgsb"/>
-          <w:rFonts w:ascii="Lucida Console" w:hAnsi="Lucida Console"/>
-          <w:color w:val="000000"/>
-          <w:bdr w:val="none" w:sz="0" w:space="0" w:color="auto" w:frame="1"/>
-        </w:rPr>
-        <w:t xml:space="preserve"> </w:t>
-      </w:r>
-      <w:proofErr w:type="spellStart"/>
-      <w:r>
-        <w:rPr>
-          <w:rStyle w:val="gnkrckgcgsb"/>
-          <w:rFonts w:ascii="Lucida Console" w:hAnsi="Lucida Console"/>
-          <w:color w:val="000000"/>
-          <w:bdr w:val="none" w:sz="0" w:space="0" w:color="auto" w:frame="1"/>
-        </w:rPr>
-        <w:t>F.value</w:t>
-      </w:r>
-      <w:proofErr w:type="spellEnd"/>
-      <w:r>
-        <w:rPr>
-          <w:rStyle w:val="gnkrckgcgsb"/>
-          <w:rFonts w:ascii="Lucida Console" w:hAnsi="Lucida Console"/>
-          <w:color w:val="000000"/>
-          <w:bdr w:val="none" w:sz="0" w:space="0" w:color="auto" w:frame="1"/>
-        </w:rPr>
-        <w:t xml:space="preserve">    </w:t>
-      </w:r>
-      <w:proofErr w:type="spellStart"/>
-      <w:r>
-        <w:rPr>
-          <w:rStyle w:val="gnkrckgcgsb"/>
-          <w:rFonts w:ascii="Lucida Console" w:hAnsi="Lucida Console"/>
-          <w:color w:val="000000"/>
-          <w:bdr w:val="none" w:sz="0" w:space="0" w:color="auto" w:frame="1"/>
-        </w:rPr>
-        <w:t>Pr</w:t>
-      </w:r>
-      <w:proofErr w:type="spellEnd"/>
-      <w:r>
-        <w:rPr>
-          <w:rStyle w:val="gnkrckgcgsb"/>
-          <w:rFonts w:ascii="Lucida Console" w:hAnsi="Lucida Console"/>
-          <w:color w:val="000000"/>
-          <w:bdr w:val="none" w:sz="0" w:space="0" w:color="auto" w:frame="1"/>
-        </w:rPr>
-        <w:t xml:space="preserve">(&gt;F)    </w:t>
-      </w:r>
-    </w:p>
-    <w:p>
-      <w:pPr>
-        <w:pStyle w:val="HTMLPreformatted"/>
-        <w:shd w:val="clear" w:color="auto" w:fill="FFFFFF"/>
-        <w:wordWrap w:val="0"/>
-        <w:spacing w:line="225" w:lineRule="atLeast"/>
-        <w:rPr>
-          <w:rStyle w:val="gnkrckgcgsb"/>
-          <w:rFonts w:ascii="Lucida Console" w:hAnsi="Lucida Console"/>
-          <w:color w:val="000000"/>
-          <w:bdr w:val="none" w:sz="0" w:space="0" w:color="auto" w:frame="1"/>
-        </w:rPr>
-      </w:pPr>
-      <w:proofErr w:type="spellStart"/>
-      <w:r>
-        <w:rPr>
-          <w:rStyle w:val="gnkrckgcgsb"/>
-          <w:rFonts w:ascii="Lucida Console" w:hAnsi="Lucida Console"/>
-          <w:color w:val="000000"/>
-          <w:bdr w:val="none" w:sz="0" w:space="0" w:color="auto" w:frame="1"/>
-        </w:rPr>
-        <w:t>Temp_let</w:t>
-      </w:r>
-      <w:proofErr w:type="spellEnd"/>
-      <w:r>
-        <w:rPr>
-          <w:rStyle w:val="gnkrckgcgsb"/>
-          <w:rFonts w:ascii="Lucida Console" w:hAnsi="Lucida Console"/>
-          <w:color w:val="000000"/>
-          <w:bdr w:val="none" w:sz="0" w:space="0" w:color="auto" w:frame="1"/>
-        </w:rPr>
-        <w:t xml:space="preserve">          2090.73 1045.36     2 </w:t>
-      </w:r>
-      <w:proofErr w:type="gramStart"/>
-      <w:r>
-        <w:rPr>
-          <w:rStyle w:val="gnkrckgcgsb"/>
-          <w:rFonts w:ascii="Lucida Console" w:hAnsi="Lucida Console"/>
-          <w:color w:val="000000"/>
-          <w:bdr w:val="none" w:sz="0" w:space="0" w:color="auto" w:frame="1"/>
-        </w:rPr>
-        <w:t>44.346  338.70</w:t>
-      </w:r>
-      <w:proofErr w:type="gramEnd"/>
-      <w:r>
-        <w:rPr>
-          <w:rStyle w:val="gnkrckgcgsb"/>
-          <w:rFonts w:ascii="Lucida Console" w:hAnsi="Lucida Console"/>
-          <w:color w:val="000000"/>
-          <w:bdr w:val="none" w:sz="0" w:space="0" w:color="auto" w:frame="1"/>
-        </w:rPr>
-        <w:t xml:space="preserve"> &lt; 2.2e-16 ***</w:t>
-      </w:r>
-    </w:p>
-    <w:p>
-      <w:pPr>
-        <w:pStyle w:val="HTMLPreformatted"/>
-        <w:shd w:val="clear" w:color="auto" w:fill="FFFFFF"/>
-        <w:wordWrap w:val="0"/>
-        <w:spacing w:line="225" w:lineRule="atLeast"/>
-        <w:rPr>
-          <w:rStyle w:val="gnkrckgcgsb"/>
-          <w:rFonts w:ascii="Lucida Console" w:hAnsi="Lucida Console"/>
-          <w:color w:val="000000"/>
-          <w:bdr w:val="none" w:sz="0" w:space="0" w:color="auto" w:frame="1"/>
-        </w:rPr>
-      </w:pPr>
-      <w:r>
-        <w:rPr>
-          <w:rStyle w:val="gnkrckgcgsb"/>
-          <w:rFonts w:ascii="Lucida Console" w:hAnsi="Lucida Console"/>
-          <w:color w:val="000000"/>
-          <w:bdr w:val="none" w:sz="0" w:space="0" w:color="auto" w:frame="1"/>
-        </w:rPr>
-        <w:t xml:space="preserve">Locality            31.23   31.23     1 23.027   </w:t>
-      </w:r>
-      <w:proofErr w:type="gramStart"/>
-      <w:r>
-        <w:rPr>
-          <w:rStyle w:val="gnkrckgcgsb"/>
-          <w:rFonts w:ascii="Lucida Console" w:hAnsi="Lucida Console"/>
-          <w:color w:val="000000"/>
-          <w:bdr w:val="none" w:sz="0" w:space="0" w:color="auto" w:frame="1"/>
-        </w:rPr>
-        <w:t>10.12  0.004161</w:t>
-      </w:r>
-      <w:proofErr w:type="gramEnd"/>
-      <w:r>
-        <w:rPr>
-          <w:rStyle w:val="gnkrckgcgsb"/>
-          <w:rFonts w:ascii="Lucida Console" w:hAnsi="Lucida Console"/>
-          <w:color w:val="000000"/>
-          <w:bdr w:val="none" w:sz="0" w:space="0" w:color="auto" w:frame="1"/>
-        </w:rPr>
-        <w:t xml:space="preserve"> ** </w:t>
-      </w:r>
-    </w:p>
-    <w:p>
-      <w:pPr>
-        <w:pStyle w:val="HTMLPreformatted"/>
-        <w:shd w:val="clear" w:color="auto" w:fill="FFFFFF"/>
-        <w:wordWrap w:val="0"/>
-        <w:spacing w:line="225" w:lineRule="atLeast"/>
-        <w:rPr>
-          <w:rFonts w:ascii="Lucida Console" w:hAnsi="Lucida Console"/>
-          <w:color w:val="000000"/>
-        </w:rPr>
-      </w:pPr>
-      <w:proofErr w:type="spellStart"/>
-      <w:r>
-        <w:rPr>
-          <w:rStyle w:val="gnkrckgcgsb"/>
-          <w:rFonts w:ascii="Lucida Console" w:hAnsi="Lucida Console"/>
-          <w:color w:val="000000"/>
-          <w:bdr w:val="none" w:sz="0" w:space="0" w:color="auto" w:frame="1"/>
-        </w:rPr>
-        <w:t>Temp_</w:t>
-      </w:r>
-      <w:proofErr w:type="gramStart"/>
-      <w:r>
-        <w:rPr>
-          <w:rStyle w:val="gnkrckgcgsb"/>
-          <w:rFonts w:ascii="Lucida Console" w:hAnsi="Lucida Console"/>
-          <w:color w:val="000000"/>
-          <w:bdr w:val="none" w:sz="0" w:space="0" w:color="auto" w:frame="1"/>
-        </w:rPr>
-        <w:t>let:Locality</w:t>
-      </w:r>
-      <w:proofErr w:type="spellEnd"/>
-      <w:proofErr w:type="gramEnd"/>
-      <w:r>
-        <w:rPr>
-          <w:rStyle w:val="gnkrckgcgsb"/>
-          <w:rFonts w:ascii="Lucida Console" w:hAnsi="Lucida Console"/>
-          <w:color w:val="000000"/>
-          <w:bdr w:val="none" w:sz="0" w:space="0" w:color="auto" w:frame="1"/>
-        </w:rPr>
-        <w:t xml:space="preserve">    1.35    0.68     2 44.346    0.22  0.804161    </w:t>
-      </w:r>
-    </w:p>
-    <w:p>
-      <w:pPr>
-        <w:rPr>
-          <w:u w:val="single"/>
-        </w:rPr>
-      </w:pPr>
-    </w:p>
-    <w:p>
-      <w:pPr>
-        <w:rPr>
-          <w:u w:val="single"/>
-        </w:rPr>
-      </w:pPr>
-      <w:r>
-        <w:rPr>
-          <w:b/>
-        </w:rPr>
-        <w:t xml:space="preserve">Evidence of additive genetic variation, plasticity </w:t>
-      </w:r>
-      <w:r>
-        <w:rPr>
-          <w:b/>
-        </w:rPr>
-        <w:t>but no</w:t>
-      </w:r>
-      <w:r>
-        <w:rPr>
-          <w:b/>
-        </w:rPr>
-        <w:t xml:space="preserve"> genetic variance for plasticity </w:t>
-      </w:r>
-      <w:r>
-        <w:rPr>
-          <w:b/>
-        </w:rPr>
-        <w:t>of</w:t>
-      </w:r>
-      <w:r>
-        <w:rPr>
-          <w:b/>
-        </w:rPr>
-        <w:t xml:space="preserve"> larvae development time</w:t>
-      </w:r>
-      <w:r>
-        <w:rPr>
-          <w:b/>
-        </w:rPr>
-        <w:t xml:space="preserve"> by temperature</w:t>
-      </w:r>
-      <w:r>
-        <w:rPr>
-          <w:b/>
-        </w:rPr>
-        <w:t xml:space="preserve"> and</w:t>
-      </w:r>
-      <w:r>
-        <w:rPr>
-          <w:b/>
-        </w:rPr>
-        <w:t xml:space="preserve"> locality</w:t>
-      </w:r>
-      <w:r>
-        <w:rPr>
-          <w:b/>
-        </w:rPr>
-        <w:t xml:space="preserve"> within Amazonas state.</w:t>
-      </w:r>
-      <w:bookmarkStart w:id="0" w:name="_GoBack"/>
-      <w:bookmarkEnd w:id="0"/>
+        <w:t xml:space="preserve"> by temperature and locality within Amazonas state.</w:t>
+      </w:r>
     </w:p>
     <w:sectPr>
       <w:pgSz w:w="12240" w:h="15840"/>

</xml_diff>